<commit_message>
Actualización a la documentación
</commit_message>
<xml_diff>
--- a/Proyecto1_LuisCastro.docx
+++ b/Proyecto1_LuisCastro.docx
@@ -1240,27 +1240,7 @@
           <w:szCs w:val="24"/>
           <w:lang w:val="es-419"/>
         </w:rPr>
-        <w:t xml:space="preserve">Los ítems se aplican en el orden de llegada automáticamente con un </w:t>
-      </w:r>
-      <w:proofErr w:type="spellStart"/>
-      <w:r>
-        <w:rPr>
-          <w:rFonts w:ascii="Times New Roman" w:hAnsi="Times New Roman" w:cs="Times New Roman"/>
-          <w:sz w:val="24"/>
-          <w:szCs w:val="24"/>
-          <w:lang w:val="es-419"/>
-        </w:rPr>
-        <w:t>delay</w:t>
-      </w:r>
-      <w:proofErr w:type="spellEnd"/>
-      <w:r>
-        <w:rPr>
-          <w:rFonts w:ascii="Times New Roman" w:hAnsi="Times New Roman" w:cs="Times New Roman"/>
-          <w:sz w:val="24"/>
-          <w:szCs w:val="24"/>
-          <w:lang w:val="es-419"/>
-        </w:rPr>
-        <w:t xml:space="preserve"> de 1 segundo entre la aplicación de uno y otro, aplicando prioritariamente las celdas de combustible. Si el combustible está lleno, la celda se vuelve a insertar en la cola sin aplicarse.</w:t>
+        <w:t>Los ítems se aplican en el orden de llegada automáticamente con un delay de 1 segundo entre la aplicación de uno y otro, aplicando prioritariamente las celdas de combustible. Si el combustible está lleno, la celda se vuelve a insertar en la cola sin aplicarse.</w:t>
       </w:r>
     </w:p>
     <w:p>
@@ -1323,47 +1303,7 @@
           <w:szCs w:val="24"/>
           <w:lang w:val="es-419"/>
         </w:rPr>
-        <w:t xml:space="preserve">Tal y como se indicó el mapa es un </w:t>
-      </w:r>
-      <w:proofErr w:type="spellStart"/>
-      <w:r>
-        <w:rPr>
-          <w:rFonts w:ascii="Times New Roman" w:hAnsi="Times New Roman" w:cs="Times New Roman"/>
-          <w:sz w:val="24"/>
-          <w:szCs w:val="24"/>
-          <w:lang w:val="es-419"/>
-        </w:rPr>
-        <w:t>grid</w:t>
-      </w:r>
-      <w:proofErr w:type="spellEnd"/>
-      <w:r>
-        <w:rPr>
-          <w:rFonts w:ascii="Times New Roman" w:hAnsi="Times New Roman" w:cs="Times New Roman"/>
-          <w:sz w:val="24"/>
-          <w:szCs w:val="24"/>
-          <w:lang w:val="es-419"/>
-        </w:rPr>
-        <w:t xml:space="preserve"> o malla de tamaño fijo. Se implementará mediante una lista enlazada en la que cada nodo posee 4 referencias a otros nodos, formando así la red. Cuando el juego inicia, se carga el mapa de un tamaño previamente definido. El jugador utiliza las flechas del teclado para mover la moto en el </w:t>
-      </w:r>
-      <w:proofErr w:type="spellStart"/>
-      <w:r>
-        <w:rPr>
-          <w:rFonts w:ascii="Times New Roman" w:hAnsi="Times New Roman" w:cs="Times New Roman"/>
-          <w:sz w:val="24"/>
-          <w:szCs w:val="24"/>
-          <w:lang w:val="es-419"/>
-        </w:rPr>
-        <w:t>grid</w:t>
-      </w:r>
-      <w:proofErr w:type="spellEnd"/>
-      <w:r>
-        <w:rPr>
-          <w:rFonts w:ascii="Times New Roman" w:hAnsi="Times New Roman" w:cs="Times New Roman"/>
-          <w:sz w:val="24"/>
-          <w:szCs w:val="24"/>
-          <w:lang w:val="es-419"/>
-        </w:rPr>
-        <w:t>.</w:t>
+        <w:t>Tal y como se indicó el mapa es un grid o malla de tamaño fijo. Se implementará mediante una lista enlazada en la que cada nodo posee 4 referencias a otros nodos, formando así la red. Cuando el juego inicia, se carga el mapa de un tamaño previamente definido. El jugador utiliza las flechas del teclado para mover la moto en el grid.</w:t>
       </w:r>
     </w:p>
     <w:p>
@@ -1580,67 +1520,7 @@
           <w:szCs w:val="24"/>
           <w:lang w:val="es-419"/>
         </w:rPr>
-        <w:t xml:space="preserve">Existen </w:t>
-      </w:r>
-      <w:proofErr w:type="spellStart"/>
-      <w:r>
-        <w:rPr>
-          <w:rFonts w:ascii="Times New Roman" w:hAnsi="Times New Roman" w:cs="Times New Roman"/>
-          <w:sz w:val="24"/>
-          <w:szCs w:val="24"/>
-          <w:lang w:val="es-419"/>
-        </w:rPr>
-        <w:t>bots</w:t>
-      </w:r>
-      <w:proofErr w:type="spellEnd"/>
-      <w:r>
-        <w:rPr>
-          <w:rFonts w:ascii="Times New Roman" w:hAnsi="Times New Roman" w:cs="Times New Roman"/>
-          <w:sz w:val="24"/>
-          <w:szCs w:val="24"/>
-          <w:lang w:val="es-419"/>
-        </w:rPr>
-        <w:t xml:space="preserve"> que simulan otros jugadores. Todas las reglas anteriores aplican para los </w:t>
-      </w:r>
-      <w:proofErr w:type="spellStart"/>
-      <w:r>
-        <w:rPr>
-          <w:rFonts w:ascii="Times New Roman" w:hAnsi="Times New Roman" w:cs="Times New Roman"/>
-          <w:sz w:val="24"/>
-          <w:szCs w:val="24"/>
-          <w:lang w:val="es-419"/>
-        </w:rPr>
-        <w:t>bots</w:t>
-      </w:r>
-      <w:proofErr w:type="spellEnd"/>
-      <w:r>
-        <w:rPr>
-          <w:rFonts w:ascii="Times New Roman" w:hAnsi="Times New Roman" w:cs="Times New Roman"/>
-          <w:sz w:val="24"/>
-          <w:szCs w:val="24"/>
-          <w:lang w:val="es-419"/>
-        </w:rPr>
-        <w:t xml:space="preserve">. Su comportamiento es aleatorio. Al menos 4 </w:t>
-      </w:r>
-      <w:proofErr w:type="spellStart"/>
-      <w:r>
-        <w:rPr>
-          <w:rFonts w:ascii="Times New Roman" w:hAnsi="Times New Roman" w:cs="Times New Roman"/>
-          <w:sz w:val="24"/>
-          <w:szCs w:val="24"/>
-          <w:lang w:val="es-419"/>
-        </w:rPr>
-        <w:t>bots</w:t>
-      </w:r>
-      <w:proofErr w:type="spellEnd"/>
-      <w:r>
-        <w:rPr>
-          <w:rFonts w:ascii="Times New Roman" w:hAnsi="Times New Roman" w:cs="Times New Roman"/>
-          <w:sz w:val="24"/>
-          <w:szCs w:val="24"/>
-          <w:lang w:val="es-419"/>
-        </w:rPr>
-        <w:t xml:space="preserve"> simultáneos deberán aparecer en el juego</w:t>
+        <w:t>Existen bots que simulan otros jugadores. Todas las reglas anteriores aplican para los bots. Su comportamiento es aleatorio. Al menos 4 bots simultáneos deberán aparecer en el juego</w:t>
       </w:r>
       <w:r>
         <w:rPr>
@@ -1676,27 +1556,7 @@
           <w:szCs w:val="24"/>
           <w:lang w:val="es-419"/>
         </w:rPr>
-        <w:t xml:space="preserve">El juego se programará en C# con interfaz gráfica en Windows </w:t>
-      </w:r>
-      <w:proofErr w:type="spellStart"/>
-      <w:r>
-        <w:rPr>
-          <w:rFonts w:ascii="Times New Roman" w:hAnsi="Times New Roman" w:cs="Times New Roman"/>
-          <w:sz w:val="24"/>
-          <w:szCs w:val="24"/>
-          <w:lang w:val="es-419"/>
-        </w:rPr>
-        <w:t>Forms</w:t>
-      </w:r>
-      <w:proofErr w:type="spellEnd"/>
-      <w:r>
-        <w:rPr>
-          <w:rFonts w:ascii="Times New Roman" w:hAnsi="Times New Roman" w:cs="Times New Roman"/>
-          <w:sz w:val="24"/>
-          <w:szCs w:val="24"/>
-          <w:lang w:val="es-419"/>
-        </w:rPr>
-        <w:t>/MAUI/Unity</w:t>
+        <w:t>El juego se programará en C# con interfaz gráfica en Windows Forms/MAUI/Unity</w:t>
       </w:r>
       <w:r>
         <w:rPr>
@@ -1881,47 +1741,7 @@
           <w:szCs w:val="24"/>
           <w:lang w:val="es-419"/>
         </w:rPr>
-        <w:t xml:space="preserve"> en Visual Studio 2022 utilizando el lenguaje de programación C#. Para la creación de la interfaz se eligió una opción diferente a las propuestas en los requerimientos, en este caso seleccionó el </w:t>
-      </w:r>
-      <w:proofErr w:type="spellStart"/>
-      <w:r>
-        <w:rPr>
-          <w:rFonts w:ascii="Times New Roman" w:hAnsi="Times New Roman" w:cs="Times New Roman"/>
-          <w:sz w:val="24"/>
-          <w:szCs w:val="24"/>
-          <w:lang w:val="es-419"/>
-        </w:rPr>
-        <w:t>framework</w:t>
-      </w:r>
-      <w:proofErr w:type="spellEnd"/>
-      <w:r>
-        <w:rPr>
-          <w:rFonts w:ascii="Times New Roman" w:hAnsi="Times New Roman" w:cs="Times New Roman"/>
-          <w:sz w:val="24"/>
-          <w:szCs w:val="24"/>
-          <w:lang w:val="es-419"/>
-        </w:rPr>
-        <w:t xml:space="preserve"> </w:t>
-      </w:r>
-      <w:proofErr w:type="spellStart"/>
-      <w:r>
-        <w:rPr>
-          <w:rFonts w:ascii="Times New Roman" w:hAnsi="Times New Roman" w:cs="Times New Roman"/>
-          <w:sz w:val="24"/>
-          <w:szCs w:val="24"/>
-          <w:lang w:val="es-419"/>
-        </w:rPr>
-        <w:t>MonoGame</w:t>
-      </w:r>
-      <w:proofErr w:type="spellEnd"/>
-      <w:r>
-        <w:rPr>
-          <w:rFonts w:ascii="Times New Roman" w:hAnsi="Times New Roman" w:cs="Times New Roman"/>
-          <w:sz w:val="24"/>
-          <w:szCs w:val="24"/>
-          <w:lang w:val="es-419"/>
-        </w:rPr>
-        <w:t xml:space="preserve"> el cual permite desarrollar juegos mediante código.</w:t>
+        <w:t xml:space="preserve"> en Visual Studio 2022 utilizando el lenguaje de programación C#. Para la creación de la interfaz se eligió una opción diferente a las propuestas en los requerimientos, en este caso seleccionó el framework MonoGame el cual permite desarrollar juegos mediante código.</w:t>
       </w:r>
       <w:r>
         <w:rPr>
@@ -2010,7 +1830,6 @@
         </w:rPr>
         <w:t xml:space="preserve">Para este requerimiento se crearon dos clases, una llamada </w:t>
       </w:r>
-      <w:proofErr w:type="spellStart"/>
       <w:r>
         <w:rPr>
           <w:rFonts w:ascii="Times New Roman" w:hAnsi="Times New Roman" w:cs="Times New Roman"/>
@@ -2022,7 +1841,6 @@
         </w:rPr>
         <w:t>PlayerNode</w:t>
       </w:r>
-      <w:proofErr w:type="spellEnd"/>
       <w:r>
         <w:rPr>
           <w:rFonts w:ascii="Times New Roman" w:hAnsi="Times New Roman" w:cs="Times New Roman"/>
@@ -2081,7 +1899,6 @@
         </w:rPr>
         <w:t xml:space="preserve"> una referencia al siguiente y un </w:t>
       </w:r>
-      <w:proofErr w:type="spellStart"/>
       <w:r>
         <w:rPr>
           <w:rFonts w:ascii="Times New Roman" w:hAnsi="Times New Roman" w:cs="Times New Roman"/>
@@ -2093,7 +1910,6 @@
         </w:rPr>
         <w:t>MapNode</w:t>
       </w:r>
-      <w:proofErr w:type="spellEnd"/>
       <w:r>
         <w:rPr>
           <w:rFonts w:ascii="Times New Roman" w:hAnsi="Times New Roman" w:cs="Times New Roman"/>
@@ -2201,7 +2017,6 @@
         </w:rPr>
         <w:t xml:space="preserve"> pero conforme hace los primeros movimientos se van creado los </w:t>
       </w:r>
-      <w:proofErr w:type="spellStart"/>
       <w:r>
         <w:rPr>
           <w:rFonts w:ascii="Times New Roman" w:hAnsi="Times New Roman" w:cs="Times New Roman"/>
@@ -2213,7 +2028,6 @@
         </w:rPr>
         <w:t>PlayerNode</w:t>
       </w:r>
-      <w:proofErr w:type="spellEnd"/>
       <w:r>
         <w:rPr>
           <w:rFonts w:ascii="Times New Roman" w:hAnsi="Times New Roman" w:cs="Times New Roman"/>
@@ -2292,47 +2106,7 @@
           <w:szCs w:val="24"/>
           <w:lang w:val="es-419"/>
         </w:rPr>
-        <w:t xml:space="preserve">método de fábrica para crear la instancia del jugador ya que este se define en el mapa, pero por como </w:t>
-      </w:r>
-      <w:proofErr w:type="spellStart"/>
-      <w:r>
-        <w:rPr>
-          <w:rFonts w:ascii="Times New Roman" w:hAnsi="Times New Roman" w:cs="Times New Roman"/>
-          <w:sz w:val="24"/>
-          <w:szCs w:val="24"/>
-          <w:lang w:val="es-419"/>
-        </w:rPr>
-        <w:t>MonoGame</w:t>
-      </w:r>
-      <w:proofErr w:type="spellEnd"/>
-      <w:r>
-        <w:rPr>
-          <w:rFonts w:ascii="Times New Roman" w:hAnsi="Times New Roman" w:cs="Times New Roman"/>
-          <w:sz w:val="24"/>
-          <w:szCs w:val="24"/>
-          <w:lang w:val="es-419"/>
-        </w:rPr>
-        <w:t xml:space="preserve"> funciona </w:t>
-      </w:r>
-      <w:proofErr w:type="spellStart"/>
-      <w:r>
-        <w:rPr>
-          <w:rFonts w:ascii="Times New Roman" w:hAnsi="Times New Roman" w:cs="Times New Roman"/>
-          <w:sz w:val="24"/>
-          <w:szCs w:val="24"/>
-          <w:lang w:val="es-419"/>
-        </w:rPr>
-        <w:t>aun</w:t>
-      </w:r>
-      <w:proofErr w:type="spellEnd"/>
-      <w:r>
-        <w:rPr>
-          <w:rFonts w:ascii="Times New Roman" w:hAnsi="Times New Roman" w:cs="Times New Roman"/>
-          <w:sz w:val="24"/>
-          <w:szCs w:val="24"/>
-          <w:lang w:val="es-419"/>
-        </w:rPr>
-        <w:t xml:space="preserve"> no se tienen todos los atributos necesarios, por lo que se utilizó un método constructor vacío y una función estática a nivel de clase que retorna una instancia de </w:t>
+        <w:t xml:space="preserve">método de fábrica para crear la instancia del jugador ya que este se define en el mapa, pero por como MonoGame funciona aun no se tienen todos los atributos necesarios, por lo que se utilizó un método constructor vacío y una función estática a nivel de clase que retorna una instancia de </w:t>
       </w:r>
       <w:r>
         <w:rPr>
@@ -2374,56 +2148,16 @@
           <w:szCs w:val="24"/>
           <w:lang w:val="es-419"/>
         </w:rPr>
-        <w:t xml:space="preserve">Para poder dibujar un elemento en la interfaz gráfica de </w:t>
-      </w:r>
-      <w:proofErr w:type="spellStart"/>
-      <w:r>
-        <w:rPr>
-          <w:rFonts w:ascii="Times New Roman" w:hAnsi="Times New Roman" w:cs="Times New Roman"/>
-          <w:sz w:val="24"/>
-          <w:szCs w:val="24"/>
-          <w:lang w:val="es-419"/>
-        </w:rPr>
-        <w:t>MonoGame</w:t>
-      </w:r>
-      <w:proofErr w:type="spellEnd"/>
-      <w:r>
-        <w:rPr>
-          <w:rFonts w:ascii="Times New Roman" w:hAnsi="Times New Roman" w:cs="Times New Roman"/>
-          <w:sz w:val="24"/>
-          <w:szCs w:val="24"/>
-          <w:lang w:val="es-419"/>
-        </w:rPr>
-        <w:t xml:space="preserve"> se necesita de una textura, la cual es básicamente la imagen que se quiere dibujar</w:t>
-      </w:r>
-      <w:r>
-        <w:rPr>
-          <w:rFonts w:ascii="Times New Roman" w:hAnsi="Times New Roman" w:cs="Times New Roman"/>
-          <w:sz w:val="24"/>
-          <w:szCs w:val="24"/>
-          <w:lang w:val="es-419"/>
-        </w:rPr>
-        <w:t xml:space="preserve">, por esta razón se </w:t>
-      </w:r>
-      <w:proofErr w:type="spellStart"/>
-      <w:r>
-        <w:rPr>
-          <w:rFonts w:ascii="Times New Roman" w:hAnsi="Times New Roman" w:cs="Times New Roman"/>
-          <w:sz w:val="24"/>
-          <w:szCs w:val="24"/>
-          <w:lang w:val="es-419"/>
-        </w:rPr>
-        <w:t>creo</w:t>
-      </w:r>
-      <w:proofErr w:type="spellEnd"/>
-      <w:r>
-        <w:rPr>
-          <w:rFonts w:ascii="Times New Roman" w:hAnsi="Times New Roman" w:cs="Times New Roman"/>
-          <w:sz w:val="24"/>
-          <w:szCs w:val="24"/>
-          <w:lang w:val="es-419"/>
-        </w:rPr>
-        <w:t xml:space="preserve"> una clase llamada </w:t>
+        <w:t>Para poder dibujar un elemento en la interfaz gráfica de MonoGame se necesita de una textura, la cual es básicamente la imagen que se quiere dibujar</w:t>
+      </w:r>
+      <w:r>
+        <w:rPr>
+          <w:rFonts w:ascii="Times New Roman" w:hAnsi="Times New Roman" w:cs="Times New Roman"/>
+          <w:sz w:val="24"/>
+          <w:szCs w:val="24"/>
+          <w:lang w:val="es-419"/>
+        </w:rPr>
+        <w:t xml:space="preserve">, por esta razón se creo una clase llamada </w:t>
       </w:r>
       <w:r>
         <w:rPr>
@@ -2454,7 +2188,6 @@
         </w:rPr>
         <w:t xml:space="preserve">cual tiene como atributo una textura y la posición donde se va a dibujar. La clase </w:t>
       </w:r>
-      <w:proofErr w:type="spellStart"/>
       <w:r>
         <w:rPr>
           <w:rFonts w:ascii="Times New Roman" w:hAnsi="Times New Roman" w:cs="Times New Roman"/>
@@ -2464,19 +2197,7 @@
           <w:szCs w:val="24"/>
           <w:lang w:val="es-419"/>
         </w:rPr>
-        <w:t>PlayerNode</w:t>
-      </w:r>
-      <w:proofErr w:type="spellEnd"/>
-      <w:r>
-        <w:rPr>
-          <w:rFonts w:ascii="Times New Roman" w:hAnsi="Times New Roman" w:cs="Times New Roman"/>
-          <w:i/>
-          <w:iCs/>
-          <w:sz w:val="24"/>
-          <w:szCs w:val="24"/>
-          <w:lang w:val="es-419"/>
-        </w:rPr>
-        <w:t xml:space="preserve"> </w:t>
+        <w:t xml:space="preserve">PlayerNode </w:t>
       </w:r>
       <w:r>
         <w:rPr>
@@ -2733,7 +2454,6 @@
         </w:rPr>
         <w:t xml:space="preserve">mediante el uso de la clase </w:t>
       </w:r>
-      <w:proofErr w:type="spellStart"/>
       <w:r>
         <w:rPr>
           <w:rFonts w:ascii="Times New Roman" w:hAnsi="Times New Roman" w:cs="Times New Roman"/>
@@ -2745,7 +2465,6 @@
         </w:rPr>
         <w:t>random</w:t>
       </w:r>
-      <w:proofErr w:type="spellEnd"/>
       <w:r>
         <w:rPr>
           <w:rFonts w:ascii="Times New Roman" w:hAnsi="Times New Roman" w:cs="Times New Roman"/>
@@ -2805,17 +2524,15 @@
         </w:rPr>
         <w:t xml:space="preserve">Originalmente se </w:t>
       </w:r>
-      <w:proofErr w:type="spellStart"/>
-      <w:r>
-        <w:rPr>
-          <w:rFonts w:ascii="Times New Roman" w:hAnsi="Times New Roman" w:cs="Times New Roman"/>
-          <w:sz w:val="24"/>
-          <w:szCs w:val="24"/>
-          <w:lang w:val="es-419"/>
-        </w:rPr>
-        <w:t>contemplo</w:t>
-      </w:r>
-      <w:proofErr w:type="spellEnd"/>
+      <w:r>
+        <w:rPr>
+          <w:rFonts w:ascii="Times New Roman" w:hAnsi="Times New Roman" w:cs="Times New Roman"/>
+          <w:sz w:val="24"/>
+          <w:szCs w:val="24"/>
+          <w:lang w:val="es-419"/>
+        </w:rPr>
+        <w:t>contempló</w:t>
+      </w:r>
       <w:r>
         <w:rPr>
           <w:rFonts w:ascii="Times New Roman" w:hAnsi="Times New Roman" w:cs="Times New Roman"/>
@@ -2942,7 +2659,6 @@
         </w:rPr>
         <w:t xml:space="preserve">, en caso de serlo crea un nuevo nodo lo coloca al final de la lista y asigna el </w:t>
       </w:r>
-      <w:proofErr w:type="spellStart"/>
       <w:r>
         <w:rPr>
           <w:rFonts w:ascii="Times New Roman" w:hAnsi="Times New Roman" w:cs="Times New Roman"/>
@@ -2954,7 +2670,6 @@
         </w:rPr>
         <w:t>MapNode</w:t>
       </w:r>
-      <w:proofErr w:type="spellEnd"/>
       <w:r>
         <w:rPr>
           <w:rFonts w:ascii="Times New Roman" w:hAnsi="Times New Roman" w:cs="Times New Roman"/>
@@ -3252,7 +2967,6 @@
         </w:rPr>
         <w:t xml:space="preserve">l agrega un elemento al tope cada vez que el jugador avanza a un </w:t>
       </w:r>
-      <w:proofErr w:type="spellStart"/>
       <w:r>
         <w:rPr>
           <w:rFonts w:ascii="Times New Roman" w:hAnsi="Times New Roman" w:cs="Times New Roman"/>
@@ -3264,7 +2978,6 @@
         </w:rPr>
         <w:t>MapNode</w:t>
       </w:r>
-      <w:proofErr w:type="spellEnd"/>
       <w:r>
         <w:rPr>
           <w:rFonts w:ascii="Times New Roman" w:hAnsi="Times New Roman" w:cs="Times New Roman"/>
@@ -3373,7 +3086,6 @@
         </w:rPr>
         <w:t xml:space="preserve">Al momento que una moto se destruye la clase </w:t>
       </w:r>
-      <w:proofErr w:type="spellStart"/>
       <w:r>
         <w:rPr>
           <w:rFonts w:ascii="Times New Roman" w:hAnsi="Times New Roman" w:cs="Times New Roman"/>
@@ -3383,9 +3095,17 @@
           <w:szCs w:val="24"/>
           <w:lang w:val="es-419"/>
         </w:rPr>
-        <w:t>Map</w:t>
-      </w:r>
-      <w:proofErr w:type="spellEnd"/>
+        <w:t xml:space="preserve">Map </w:t>
+      </w:r>
+      <w:r>
+        <w:rPr>
+          <w:rFonts w:ascii="Times New Roman" w:hAnsi="Times New Roman" w:cs="Times New Roman"/>
+          <w:sz w:val="24"/>
+          <w:szCs w:val="24"/>
+          <w:lang w:val="es-419"/>
+        </w:rPr>
+        <w:t xml:space="preserve">que es la lista enlazada de </w:t>
+      </w:r>
       <w:r>
         <w:rPr>
           <w:rFonts w:ascii="Times New Roman" w:hAnsi="Times New Roman" w:cs="Times New Roman"/>
@@ -3395,18 +3115,26 @@
           <w:szCs w:val="24"/>
           <w:lang w:val="es-419"/>
         </w:rPr>
-        <w:t xml:space="preserve"> </w:t>
-      </w:r>
-      <w:r>
-        <w:rPr>
-          <w:rFonts w:ascii="Times New Roman" w:hAnsi="Times New Roman" w:cs="Times New Roman"/>
-          <w:sz w:val="24"/>
-          <w:szCs w:val="24"/>
-          <w:lang w:val="es-419"/>
-        </w:rPr>
-        <w:t xml:space="preserve">que es la lista enlazada de </w:t>
-      </w:r>
-      <w:proofErr w:type="spellStart"/>
+        <w:t xml:space="preserve">MapNode </w:t>
+      </w:r>
+      <w:r>
+        <w:rPr>
+          <w:rFonts w:ascii="Times New Roman" w:hAnsi="Times New Roman" w:cs="Times New Roman"/>
+          <w:sz w:val="24"/>
+          <w:szCs w:val="24"/>
+          <w:lang w:val="es-419"/>
+        </w:rPr>
+        <w:t xml:space="preserve">antes de asignar al jugador o enemigos como nulos, para que ya no se muestren en el mapa, accede </w:t>
+      </w:r>
+      <w:r>
+        <w:rPr>
+          <w:rFonts w:ascii="Times New Roman" w:hAnsi="Times New Roman" w:cs="Times New Roman"/>
+          <w:sz w:val="24"/>
+          <w:szCs w:val="24"/>
+          <w:lang w:val="es-419"/>
+        </w:rPr>
+        <w:t xml:space="preserve">a la pila de poderes y cola de ítems. Los va sacando uno a uno y mediante la clase </w:t>
+      </w:r>
       <w:r>
         <w:rPr>
           <w:rFonts w:ascii="Times New Roman" w:hAnsi="Times New Roman" w:cs="Times New Roman"/>
@@ -3416,9 +3144,26 @@
           <w:szCs w:val="24"/>
           <w:lang w:val="es-419"/>
         </w:rPr>
-        <w:t>MapNode</w:t>
-      </w:r>
-      <w:proofErr w:type="spellEnd"/>
+        <w:t>Random</w:t>
+      </w:r>
+      <w:r>
+        <w:rPr>
+          <w:rFonts w:ascii="Times New Roman" w:hAnsi="Times New Roman" w:cs="Times New Roman"/>
+          <w:sz w:val="24"/>
+          <w:szCs w:val="24"/>
+          <w:lang w:val="es-419"/>
+        </w:rPr>
+        <w:t xml:space="preserve"> se genera un valor para columna y fila donde se van a asignar estos ítems y poderes </w:t>
+      </w:r>
+      <w:r>
+        <w:rPr>
+          <w:rFonts w:ascii="Times New Roman" w:hAnsi="Times New Roman" w:cs="Times New Roman"/>
+          <w:sz w:val="24"/>
+          <w:szCs w:val="24"/>
+          <w:lang w:val="es-419"/>
+        </w:rPr>
+        <w:t xml:space="preserve">a un </w:t>
+      </w:r>
       <w:r>
         <w:rPr>
           <w:rFonts w:ascii="Times New Roman" w:hAnsi="Times New Roman" w:cs="Times New Roman"/>
@@ -3428,27 +3173,17 @@
           <w:szCs w:val="24"/>
           <w:lang w:val="es-419"/>
         </w:rPr>
-        <w:t xml:space="preserve"> </w:t>
-      </w:r>
-      <w:r>
-        <w:rPr>
-          <w:rFonts w:ascii="Times New Roman" w:hAnsi="Times New Roman" w:cs="Times New Roman"/>
-          <w:sz w:val="24"/>
-          <w:szCs w:val="24"/>
-          <w:lang w:val="es-419"/>
-        </w:rPr>
-        <w:t xml:space="preserve">antes de asignar al jugador o enemigos como nulos, para que ya no se muestren en el mapa, accede </w:t>
-      </w:r>
-      <w:r>
-        <w:rPr>
-          <w:rFonts w:ascii="Times New Roman" w:hAnsi="Times New Roman" w:cs="Times New Roman"/>
-          <w:sz w:val="24"/>
-          <w:szCs w:val="24"/>
-          <w:lang w:val="es-419"/>
-        </w:rPr>
-        <w:t xml:space="preserve">a la pila de poderes y cola de ítems. Los va sacando uno a uno y mediante la clase </w:t>
-      </w:r>
-      <w:proofErr w:type="spellStart"/>
+        <w:t>MapNode</w:t>
+      </w:r>
+      <w:r>
+        <w:rPr>
+          <w:rFonts w:ascii="Times New Roman" w:hAnsi="Times New Roman" w:cs="Times New Roman"/>
+          <w:sz w:val="24"/>
+          <w:szCs w:val="24"/>
+          <w:lang w:val="es-419"/>
+        </w:rPr>
+        <w:t xml:space="preserve"> para que regresen al mapa. </w:t>
+      </w:r>
       <w:r>
         <w:rPr>
           <w:rFonts w:ascii="Times New Roman" w:hAnsi="Times New Roman" w:cs="Times New Roman"/>
@@ -3458,72 +3193,7 @@
           <w:szCs w:val="24"/>
           <w:lang w:val="es-419"/>
         </w:rPr>
-        <w:t>Random</w:t>
-      </w:r>
-      <w:proofErr w:type="spellEnd"/>
-      <w:r>
-        <w:rPr>
-          <w:rFonts w:ascii="Times New Roman" w:hAnsi="Times New Roman" w:cs="Times New Roman"/>
-          <w:sz w:val="24"/>
-          <w:szCs w:val="24"/>
-          <w:lang w:val="es-419"/>
-        </w:rPr>
-        <w:t xml:space="preserve"> se genera un valor para columna y fila donde se van a asignar estos ítems y poderes </w:t>
-      </w:r>
-      <w:r>
-        <w:rPr>
-          <w:rFonts w:ascii="Times New Roman" w:hAnsi="Times New Roman" w:cs="Times New Roman"/>
-          <w:sz w:val="24"/>
-          <w:szCs w:val="24"/>
-          <w:lang w:val="es-419"/>
-        </w:rPr>
-        <w:t xml:space="preserve">a un </w:t>
-      </w:r>
-      <w:proofErr w:type="spellStart"/>
-      <w:r>
-        <w:rPr>
-          <w:rFonts w:ascii="Times New Roman" w:hAnsi="Times New Roman" w:cs="Times New Roman"/>
-          <w:i/>
-          <w:iCs/>
-          <w:sz w:val="24"/>
-          <w:szCs w:val="24"/>
-          <w:lang w:val="es-419"/>
-        </w:rPr>
-        <w:t>MapNode</w:t>
-      </w:r>
-      <w:proofErr w:type="spellEnd"/>
-      <w:r>
-        <w:rPr>
-          <w:rFonts w:ascii="Times New Roman" w:hAnsi="Times New Roman" w:cs="Times New Roman"/>
-          <w:sz w:val="24"/>
-          <w:szCs w:val="24"/>
-          <w:lang w:val="es-419"/>
-        </w:rPr>
-        <w:t xml:space="preserve"> para que regresen al mapa. </w:t>
-      </w:r>
-      <w:proofErr w:type="spellStart"/>
-      <w:r>
-        <w:rPr>
-          <w:rFonts w:ascii="Times New Roman" w:hAnsi="Times New Roman" w:cs="Times New Roman"/>
-          <w:i/>
-          <w:iCs/>
-          <w:sz w:val="24"/>
-          <w:szCs w:val="24"/>
-          <w:lang w:val="es-419"/>
-        </w:rPr>
-        <w:t>Map</w:t>
-      </w:r>
-      <w:proofErr w:type="spellEnd"/>
-      <w:r>
-        <w:rPr>
-          <w:rFonts w:ascii="Times New Roman" w:hAnsi="Times New Roman" w:cs="Times New Roman"/>
-          <w:i/>
-          <w:iCs/>
-          <w:sz w:val="24"/>
-          <w:szCs w:val="24"/>
-          <w:lang w:val="es-419"/>
-        </w:rPr>
-        <w:t xml:space="preserve"> </w:t>
+        <w:t xml:space="preserve">Map </w:t>
       </w:r>
       <w:r>
         <w:rPr>
@@ -3796,39 +3466,8 @@
           <w:szCs w:val="24"/>
           <w:lang w:val="es-419"/>
         </w:rPr>
-        <w:t xml:space="preserve">En </w:t>
-      </w:r>
-      <w:proofErr w:type="spellStart"/>
-      <w:r>
-        <w:rPr>
-          <w:rFonts w:ascii="Times New Roman" w:hAnsi="Times New Roman" w:cs="Times New Roman"/>
-          <w:sz w:val="24"/>
-          <w:szCs w:val="24"/>
-          <w:lang w:val="es-419"/>
-        </w:rPr>
-        <w:t>MonoGame</w:t>
-      </w:r>
-      <w:proofErr w:type="spellEnd"/>
-      <w:r>
-        <w:rPr>
-          <w:rFonts w:ascii="Times New Roman" w:hAnsi="Times New Roman" w:cs="Times New Roman"/>
-          <w:sz w:val="24"/>
-          <w:szCs w:val="24"/>
-          <w:lang w:val="es-419"/>
-        </w:rPr>
-        <w:t xml:space="preserve"> existe un método llamado </w:t>
-      </w:r>
-      <w:proofErr w:type="spellStart"/>
-      <w:r>
-        <w:rPr>
-          <w:rFonts w:ascii="Times New Roman" w:hAnsi="Times New Roman" w:cs="Times New Roman"/>
-          <w:sz w:val="24"/>
-          <w:szCs w:val="24"/>
-          <w:lang w:val="es-419"/>
-        </w:rPr>
-        <w:t>Update</w:t>
-      </w:r>
-      <w:proofErr w:type="spellEnd"/>
+        <w:t>En MonoGame existe un método llamado Update</w:t>
+      </w:r>
       <w:r>
         <w:rPr>
           <w:rFonts w:ascii="Times New Roman" w:hAnsi="Times New Roman" w:cs="Times New Roman"/>
@@ -3867,7 +3506,6 @@
         </w:rPr>
         <w:t xml:space="preserve"> se llama desde la clase </w:t>
       </w:r>
-      <w:proofErr w:type="spellStart"/>
       <w:r>
         <w:rPr>
           <w:rFonts w:ascii="Times New Roman" w:hAnsi="Times New Roman" w:cs="Times New Roman"/>
@@ -3879,7 +3517,6 @@
         </w:rPr>
         <w:t>Map</w:t>
       </w:r>
-      <w:proofErr w:type="spellEnd"/>
       <w:r>
         <w:rPr>
           <w:rFonts w:ascii="Times New Roman" w:hAnsi="Times New Roman" w:cs="Times New Roman"/>
@@ -3907,29 +3544,7 @@
           <w:szCs w:val="24"/>
           <w:lang w:val="es-419"/>
         </w:rPr>
-        <w:t xml:space="preserve">. Este método se llama por cada </w:t>
-      </w:r>
-      <w:proofErr w:type="spellStart"/>
-      <w:proofErr w:type="gramStart"/>
-      <w:r>
-        <w:rPr>
-          <w:rFonts w:ascii="Times New Roman" w:hAnsi="Times New Roman" w:cs="Times New Roman"/>
-          <w:sz w:val="24"/>
-          <w:szCs w:val="24"/>
-          <w:lang w:val="es-419"/>
-        </w:rPr>
-        <w:t>frame</w:t>
-      </w:r>
-      <w:proofErr w:type="spellEnd"/>
-      <w:proofErr w:type="gramEnd"/>
-      <w:r>
-        <w:rPr>
-          <w:rFonts w:ascii="Times New Roman" w:hAnsi="Times New Roman" w:cs="Times New Roman"/>
-          <w:sz w:val="24"/>
-          <w:szCs w:val="24"/>
-          <w:lang w:val="es-419"/>
-        </w:rPr>
-        <w:t xml:space="preserve"> que transcurre en el juego. Dentro del método del jugador para manejar la lógica se </w:t>
+        <w:t xml:space="preserve">. Este método se llama por cada frame que transcurre en el juego. Dentro del método del jugador para manejar la lógica se </w:t>
       </w:r>
       <w:r>
         <w:rPr>
@@ -3982,6 +3597,62 @@
           <w:lang w:val="es-419"/>
         </w:rPr>
       </w:pPr>
+      <w:r>
+        <w:rPr>
+          <w:rFonts w:ascii="Times New Roman" w:hAnsi="Times New Roman" w:cs="Times New Roman"/>
+          <w:sz w:val="24"/>
+          <w:szCs w:val="24"/>
+          <w:lang w:val="es-419"/>
+        </w:rPr>
+        <w:t xml:space="preserve">Antes de cada movimiento se valida el contenido del siguiente nodo del mapa donde estará la moto, en caso de ser un </w:t>
+      </w:r>
+      <w:r>
+        <w:rPr>
+          <w:rFonts w:ascii="Times New Roman" w:hAnsi="Times New Roman" w:cs="Times New Roman"/>
+          <w:i/>
+          <w:iCs/>
+          <w:sz w:val="24"/>
+          <w:szCs w:val="24"/>
+          <w:lang w:val="es-419"/>
+        </w:rPr>
+        <w:t xml:space="preserve">PlayerNode </w:t>
+      </w:r>
+      <w:r>
+        <w:rPr>
+          <w:rFonts w:ascii="Times New Roman" w:hAnsi="Times New Roman" w:cs="Times New Roman"/>
+          <w:sz w:val="24"/>
+          <w:szCs w:val="24"/>
+          <w:lang w:val="es-419"/>
+        </w:rPr>
+        <w:t xml:space="preserve">se usa un método para destruir a la moto, si este nodo es la cabeza de otra moto usa un valor booleano para marcar que debe ser destruido al inicio de su siguiente turno. No se pudo implementar la destrucción de ambas motos al chocar en un mismo </w:t>
+      </w:r>
+      <w:r>
+        <w:rPr>
+          <w:rFonts w:ascii="Times New Roman" w:hAnsi="Times New Roman" w:cs="Times New Roman"/>
+          <w:sz w:val="24"/>
+          <w:szCs w:val="24"/>
+          <w:lang w:val="es-419"/>
+        </w:rPr>
+        <w:t>instante,</w:t>
+      </w:r>
+      <w:r>
+        <w:rPr>
+          <w:rFonts w:ascii="Times New Roman" w:hAnsi="Times New Roman" w:cs="Times New Roman"/>
+          <w:sz w:val="24"/>
+          <w:szCs w:val="24"/>
+          <w:lang w:val="es-419"/>
+        </w:rPr>
+        <w:t xml:space="preserve"> pero ambas se destruyen sin avanzar más en el mapa</w:t>
+      </w:r>
+      <w:r>
+        <w:rPr>
+          <w:rFonts w:ascii="Times New Roman" w:hAnsi="Times New Roman" w:cs="Times New Roman"/>
+          <w:sz w:val="24"/>
+          <w:szCs w:val="24"/>
+          <w:lang w:val="es-419"/>
+        </w:rPr>
+        <w:t>. Si el valor del combustible llega a cero también se destruye la moto, esto se evalúa en la función que se encarga de ir reduciendo la cantidad de combustible cada 5 espacio que una moto se mueve.</w:t>
+      </w:r>
     </w:p>
     <w:p>
       <w:pPr>
@@ -4009,7 +3680,6 @@
         </w:rPr>
         <w:t xml:space="preserve">Para poder crear el mapa mediante una lista enlazada se utilizaron dos clases llamadas </w:t>
       </w:r>
-      <w:proofErr w:type="spellStart"/>
       <w:r>
         <w:rPr>
           <w:rFonts w:ascii="Times New Roman" w:hAnsi="Times New Roman" w:cs="Times New Roman"/>
@@ -4019,9 +3689,17 @@
           <w:szCs w:val="24"/>
           <w:lang w:val="es-419"/>
         </w:rPr>
-        <w:t>MapNode</w:t>
-      </w:r>
-      <w:proofErr w:type="spellEnd"/>
+        <w:t xml:space="preserve">MapNode </w:t>
+      </w:r>
+      <w:r>
+        <w:rPr>
+          <w:rFonts w:ascii="Times New Roman" w:hAnsi="Times New Roman" w:cs="Times New Roman"/>
+          <w:sz w:val="24"/>
+          <w:szCs w:val="24"/>
+          <w:lang w:val="es-419"/>
+        </w:rPr>
+        <w:t xml:space="preserve">y </w:t>
+      </w:r>
       <w:r>
         <w:rPr>
           <w:rFonts w:ascii="Times New Roman" w:hAnsi="Times New Roman" w:cs="Times New Roman"/>
@@ -4031,18 +3709,26 @@
           <w:szCs w:val="24"/>
           <w:lang w:val="es-419"/>
         </w:rPr>
-        <w:t xml:space="preserve"> </w:t>
-      </w:r>
-      <w:r>
-        <w:rPr>
-          <w:rFonts w:ascii="Times New Roman" w:hAnsi="Times New Roman" w:cs="Times New Roman"/>
-          <w:sz w:val="24"/>
-          <w:szCs w:val="24"/>
-          <w:lang w:val="es-419"/>
-        </w:rPr>
-        <w:t xml:space="preserve">y </w:t>
-      </w:r>
-      <w:proofErr w:type="spellStart"/>
+        <w:t>Map</w:t>
+      </w:r>
+      <w:r>
+        <w:rPr>
+          <w:rFonts w:ascii="Times New Roman" w:hAnsi="Times New Roman" w:cs="Times New Roman"/>
+          <w:sz w:val="24"/>
+          <w:szCs w:val="24"/>
+          <w:lang w:val="es-419"/>
+        </w:rPr>
+        <w:t>. La primera corresponde al nodo el cual cuenta con una refe</w:t>
+      </w:r>
+      <w:r>
+        <w:rPr>
+          <w:rFonts w:ascii="Times New Roman" w:hAnsi="Times New Roman" w:cs="Times New Roman"/>
+          <w:sz w:val="24"/>
+          <w:szCs w:val="24"/>
+          <w:lang w:val="es-419"/>
+        </w:rPr>
+        <w:t xml:space="preserve">rencia a cuatro variables de tipo </w:t>
+      </w:r>
       <w:r>
         <w:rPr>
           <w:rFonts w:ascii="Times New Roman" w:hAnsi="Times New Roman" w:cs="Times New Roman"/>
@@ -4052,28 +3738,26 @@
           <w:szCs w:val="24"/>
           <w:lang w:val="es-419"/>
         </w:rPr>
-        <w:t>Map</w:t>
-      </w:r>
-      <w:proofErr w:type="spellEnd"/>
-      <w:r>
-        <w:rPr>
-          <w:rFonts w:ascii="Times New Roman" w:hAnsi="Times New Roman" w:cs="Times New Roman"/>
-          <w:sz w:val="24"/>
-          <w:szCs w:val="24"/>
-          <w:lang w:val="es-419"/>
-        </w:rPr>
-        <w:t>. La primera corresponde al nodo el cual cuenta con una refe</w:t>
-      </w:r>
-      <w:r>
-        <w:rPr>
-          <w:rFonts w:ascii="Times New Roman" w:hAnsi="Times New Roman" w:cs="Times New Roman"/>
-          <w:sz w:val="24"/>
-          <w:szCs w:val="24"/>
-          <w:lang w:val="es-419"/>
-        </w:rPr>
-        <w:t xml:space="preserve">rencia a cuatro variables de tipo </w:t>
-      </w:r>
-      <w:proofErr w:type="spellStart"/>
+        <w:t>MapNode</w:t>
+      </w:r>
+      <w:r>
+        <w:rPr>
+          <w:rFonts w:ascii="Times New Roman" w:hAnsi="Times New Roman" w:cs="Times New Roman"/>
+          <w:sz w:val="24"/>
+          <w:szCs w:val="24"/>
+          <w:lang w:val="es-419"/>
+        </w:rPr>
+        <w:t xml:space="preserve"> para cada una de las 4 posibles direcciones, también se le asigna un valor para la fila y columna que le corresponde</w:t>
+      </w:r>
+      <w:r>
+        <w:rPr>
+          <w:rFonts w:ascii="Times New Roman" w:hAnsi="Times New Roman" w:cs="Times New Roman"/>
+          <w:sz w:val="24"/>
+          <w:szCs w:val="24"/>
+          <w:lang w:val="es-419"/>
+        </w:rPr>
+        <w:t xml:space="preserve"> en el mapa, asimilando a una matriz, y una variable de tipo </w:t>
+      </w:r>
       <w:r>
         <w:rPr>
           <w:rFonts w:ascii="Times New Roman" w:hAnsi="Times New Roman" w:cs="Times New Roman"/>
@@ -4083,26 +3767,25 @@
           <w:szCs w:val="24"/>
           <w:lang w:val="es-419"/>
         </w:rPr>
-        <w:t>MapNode</w:t>
-      </w:r>
-      <w:proofErr w:type="spellEnd"/>
-      <w:r>
-        <w:rPr>
-          <w:rFonts w:ascii="Times New Roman" w:hAnsi="Times New Roman" w:cs="Times New Roman"/>
-          <w:sz w:val="24"/>
-          <w:szCs w:val="24"/>
-          <w:lang w:val="es-419"/>
-        </w:rPr>
-        <w:t xml:space="preserve"> para cada una de las 4 posibles direcciones, también se le asigna un valor para la fila y columna que le corresponde</w:t>
-      </w:r>
-      <w:r>
-        <w:rPr>
-          <w:rFonts w:ascii="Times New Roman" w:hAnsi="Times New Roman" w:cs="Times New Roman"/>
-          <w:sz w:val="24"/>
-          <w:szCs w:val="24"/>
-          <w:lang w:val="es-419"/>
-        </w:rPr>
-        <w:t xml:space="preserve"> en el mapa, asimilando a una matriz, y una variable de tipo </w:t>
+        <w:t>Sprite</w:t>
+      </w:r>
+      <w:r>
+        <w:rPr>
+          <w:rFonts w:ascii="Times New Roman" w:hAnsi="Times New Roman" w:cs="Times New Roman"/>
+          <w:sz w:val="24"/>
+          <w:szCs w:val="24"/>
+          <w:lang w:val="es-419"/>
+        </w:rPr>
+        <w:t xml:space="preserve"> que corresponde a los diferentes elementos que se mostraran en el mapa</w:t>
+      </w:r>
+      <w:r>
+        <w:rPr>
+          <w:rFonts w:ascii="Times New Roman" w:hAnsi="Times New Roman" w:cs="Times New Roman"/>
+          <w:sz w:val="24"/>
+          <w:szCs w:val="24"/>
+          <w:lang w:val="es-419"/>
+        </w:rPr>
+        <w:t xml:space="preserve">. Los ítems, poderes y nodos del jugador heredan de </w:t>
       </w:r>
       <w:r>
         <w:rPr>
@@ -4122,16 +3805,37 @@
           <w:szCs w:val="24"/>
           <w:lang w:val="es-419"/>
         </w:rPr>
-        <w:t xml:space="preserve"> que corresponde a los diferentes elementos que se mostraran en el mapa</w:t>
-      </w:r>
-      <w:r>
-        <w:rPr>
-          <w:rFonts w:ascii="Times New Roman" w:hAnsi="Times New Roman" w:cs="Times New Roman"/>
-          <w:sz w:val="24"/>
-          <w:szCs w:val="24"/>
-          <w:lang w:val="es-419"/>
-        </w:rPr>
-        <w:t xml:space="preserve">. Los ítems, poderes y nodos del jugador heredan de </w:t>
+        <w:t xml:space="preserve"> para facilitar el almacenamiento, y dibujado, de los elementos en el mapa.</w:t>
+      </w:r>
+      <w:r>
+        <w:rPr>
+          <w:rFonts w:ascii="Times New Roman" w:hAnsi="Times New Roman" w:cs="Times New Roman"/>
+          <w:sz w:val="24"/>
+          <w:szCs w:val="24"/>
+          <w:lang w:val="es-419"/>
+        </w:rPr>
+        <w:t xml:space="preserve"> </w:t>
+      </w:r>
+    </w:p>
+    <w:p>
+      <w:pPr>
+        <w:ind w:left="360"/>
+        <w:jc w:val="both"/>
+        <w:rPr>
+          <w:rFonts w:ascii="Times New Roman" w:hAnsi="Times New Roman" w:cs="Times New Roman"/>
+          <w:sz w:val="24"/>
+          <w:szCs w:val="24"/>
+          <w:lang w:val="es-419"/>
+        </w:rPr>
+      </w:pPr>
+      <w:r>
+        <w:rPr>
+          <w:rFonts w:ascii="Times New Roman" w:hAnsi="Times New Roman" w:cs="Times New Roman"/>
+          <w:sz w:val="24"/>
+          <w:szCs w:val="24"/>
+          <w:lang w:val="es-419"/>
+        </w:rPr>
+        <w:t xml:space="preserve">La clase </w:t>
       </w:r>
       <w:r>
         <w:rPr>
@@ -4142,16 +3846,7 @@
           <w:szCs w:val="24"/>
           <w:lang w:val="es-419"/>
         </w:rPr>
-        <w:t>Sprite</w:t>
-      </w:r>
-      <w:r>
-        <w:rPr>
-          <w:rFonts w:ascii="Times New Roman" w:hAnsi="Times New Roman" w:cs="Times New Roman"/>
-          <w:sz w:val="24"/>
-          <w:szCs w:val="24"/>
-          <w:lang w:val="es-419"/>
-        </w:rPr>
-        <w:t xml:space="preserve"> para facilitar el almacenamiento, y dibujado, de los elementos en el mapa.</w:t>
+        <w:t>Map</w:t>
       </w:r>
       <w:r>
         <w:rPr>
@@ -4161,6 +3856,70 @@
           <w:lang w:val="es-419"/>
         </w:rPr>
         <w:t xml:space="preserve"> </w:t>
+      </w:r>
+      <w:r>
+        <w:rPr>
+          <w:rFonts w:ascii="Times New Roman" w:hAnsi="Times New Roman" w:cs="Times New Roman"/>
+          <w:sz w:val="24"/>
+          <w:szCs w:val="24"/>
+          <w:lang w:val="es-419"/>
+        </w:rPr>
+        <w:t xml:space="preserve">se define con un número fijo de filas y columnas que corresponde a la cantidad de nodos que tendrá </w:t>
+      </w:r>
+      <w:r>
+        <w:rPr>
+          <w:rFonts w:ascii="Times New Roman" w:hAnsi="Times New Roman" w:cs="Times New Roman"/>
+          <w:sz w:val="24"/>
+          <w:szCs w:val="24"/>
+          <w:lang w:val="es-419"/>
+        </w:rPr>
+        <w:t xml:space="preserve">de izquierda a derecha y de arriba hacia abajo, además de una variable </w:t>
+      </w:r>
+      <w:r>
+        <w:rPr>
+          <w:rFonts w:ascii="Times New Roman" w:hAnsi="Times New Roman" w:cs="Times New Roman"/>
+          <w:sz w:val="24"/>
+          <w:szCs w:val="24"/>
+          <w:lang w:val="es-419"/>
+        </w:rPr>
+        <w:lastRenderedPageBreak/>
+        <w:t>que referencia al nodo en la posición (0,0)</w:t>
+      </w:r>
+      <w:r>
+        <w:rPr>
+          <w:rFonts w:ascii="Times New Roman" w:hAnsi="Times New Roman" w:cs="Times New Roman"/>
+          <w:sz w:val="24"/>
+          <w:szCs w:val="24"/>
+          <w:lang w:val="es-419"/>
+        </w:rPr>
+        <w:t>. Para la creación de los nodos se utiliza un for donde se itera según el número de filas y columnas</w:t>
+      </w:r>
+      <w:r>
+        <w:rPr>
+          <w:rFonts w:ascii="Times New Roman" w:hAnsi="Times New Roman" w:cs="Times New Roman"/>
+          <w:sz w:val="24"/>
+          <w:szCs w:val="24"/>
+          <w:lang w:val="es-419"/>
+        </w:rPr>
+        <w:t>. Se utilizo una variable para referenciar el primer elemento de cada fila, el elemento actual</w:t>
+      </w:r>
+      <w:r>
+        <w:rPr>
+          <w:rFonts w:ascii="Times New Roman" w:hAnsi="Times New Roman" w:cs="Times New Roman"/>
+          <w:sz w:val="24"/>
+          <w:szCs w:val="24"/>
+          <w:lang w:val="es-419"/>
+        </w:rPr>
+        <w:t>, el elemento a la izquierda del actual y el elemento arriba del actual. Lo anterior para poder interconectar todos los nodos como una matriz</w:t>
+      </w:r>
+      <w:r>
+        <w:rPr>
+          <w:rFonts w:ascii="Times New Roman" w:hAnsi="Times New Roman" w:cs="Times New Roman"/>
+          <w:sz w:val="24"/>
+          <w:szCs w:val="24"/>
+          <w:lang w:val="es-419"/>
+        </w:rPr>
+        <w:t>.</w:t>
       </w:r>
     </w:p>
     <w:p>
@@ -4181,123 +3940,6 @@
           <w:szCs w:val="24"/>
           <w:lang w:val="es-419"/>
         </w:rPr>
-        <w:t xml:space="preserve">La clase </w:t>
-      </w:r>
-      <w:proofErr w:type="spellStart"/>
-      <w:r>
-        <w:rPr>
-          <w:rFonts w:ascii="Times New Roman" w:hAnsi="Times New Roman" w:cs="Times New Roman"/>
-          <w:i/>
-          <w:iCs/>
-          <w:sz w:val="24"/>
-          <w:szCs w:val="24"/>
-          <w:lang w:val="es-419"/>
-        </w:rPr>
-        <w:t>Map</w:t>
-      </w:r>
-      <w:proofErr w:type="spellEnd"/>
-      <w:r>
-        <w:rPr>
-          <w:rFonts w:ascii="Times New Roman" w:hAnsi="Times New Roman" w:cs="Times New Roman"/>
-          <w:sz w:val="24"/>
-          <w:szCs w:val="24"/>
-          <w:lang w:val="es-419"/>
-        </w:rPr>
-        <w:t xml:space="preserve"> </w:t>
-      </w:r>
-      <w:r>
-        <w:rPr>
-          <w:rFonts w:ascii="Times New Roman" w:hAnsi="Times New Roman" w:cs="Times New Roman"/>
-          <w:sz w:val="24"/>
-          <w:szCs w:val="24"/>
-          <w:lang w:val="es-419"/>
-        </w:rPr>
-        <w:t xml:space="preserve">se define con un número fijo de filas y columnas que corresponde a la cantidad de nodos que tendrá </w:t>
-      </w:r>
-      <w:r>
-        <w:rPr>
-          <w:rFonts w:ascii="Times New Roman" w:hAnsi="Times New Roman" w:cs="Times New Roman"/>
-          <w:sz w:val="24"/>
-          <w:szCs w:val="24"/>
-          <w:lang w:val="es-419"/>
-        </w:rPr>
-        <w:t>de izquierda a derecha y de arriba hacia abajo, además de una variable que referencia al nodo en la posición (0,0)</w:t>
-      </w:r>
-      <w:r>
-        <w:rPr>
-          <w:rFonts w:ascii="Times New Roman" w:hAnsi="Times New Roman" w:cs="Times New Roman"/>
-          <w:sz w:val="24"/>
-          <w:szCs w:val="24"/>
-          <w:lang w:val="es-419"/>
-        </w:rPr>
-        <w:t xml:space="preserve">. Para la creación de los nodos se utiliza un </w:t>
-      </w:r>
-      <w:proofErr w:type="spellStart"/>
-      <w:r>
-        <w:rPr>
-          <w:rFonts w:ascii="Times New Roman" w:hAnsi="Times New Roman" w:cs="Times New Roman"/>
-          <w:sz w:val="24"/>
-          <w:szCs w:val="24"/>
-          <w:lang w:val="es-419"/>
-        </w:rPr>
-        <w:t>for</w:t>
-      </w:r>
-      <w:proofErr w:type="spellEnd"/>
-      <w:r>
-        <w:rPr>
-          <w:rFonts w:ascii="Times New Roman" w:hAnsi="Times New Roman" w:cs="Times New Roman"/>
-          <w:sz w:val="24"/>
-          <w:szCs w:val="24"/>
-          <w:lang w:val="es-419"/>
-        </w:rPr>
-        <w:t xml:space="preserve"> donde se itera según el número de filas y columnas</w:t>
-      </w:r>
-      <w:r>
-        <w:rPr>
-          <w:rFonts w:ascii="Times New Roman" w:hAnsi="Times New Roman" w:cs="Times New Roman"/>
-          <w:sz w:val="24"/>
-          <w:szCs w:val="24"/>
-          <w:lang w:val="es-419"/>
-        </w:rPr>
-        <w:t>. Se utilizo una variable para referenciar el primer elemento de cada fila, el elemento actual</w:t>
-      </w:r>
-      <w:r>
-        <w:rPr>
-          <w:rFonts w:ascii="Times New Roman" w:hAnsi="Times New Roman" w:cs="Times New Roman"/>
-          <w:sz w:val="24"/>
-          <w:szCs w:val="24"/>
-          <w:lang w:val="es-419"/>
-        </w:rPr>
-        <w:t>, el elemento a la izquierda del actual y el elemento arriba del actual. Lo anterior para poder interconectar todos los nodos como una matriz</w:t>
-      </w:r>
-      <w:r>
-        <w:rPr>
-          <w:rFonts w:ascii="Times New Roman" w:hAnsi="Times New Roman" w:cs="Times New Roman"/>
-          <w:sz w:val="24"/>
-          <w:szCs w:val="24"/>
-          <w:lang w:val="es-419"/>
-        </w:rPr>
-        <w:t>.</w:t>
-      </w:r>
-    </w:p>
-    <w:p>
-      <w:pPr>
-        <w:ind w:left="360"/>
-        <w:jc w:val="both"/>
-        <w:rPr>
-          <w:rFonts w:ascii="Times New Roman" w:hAnsi="Times New Roman" w:cs="Times New Roman"/>
-          <w:sz w:val="24"/>
-          <w:szCs w:val="24"/>
-          <w:lang w:val="es-419"/>
-        </w:rPr>
-      </w:pPr>
-      <w:r>
-        <w:rPr>
-          <w:rFonts w:ascii="Times New Roman" w:hAnsi="Times New Roman" w:cs="Times New Roman"/>
-          <w:sz w:val="24"/>
-          <w:szCs w:val="24"/>
-          <w:lang w:val="es-419"/>
-        </w:rPr>
         <w:t xml:space="preserve">Al inició del juego se crean ítems y poderes los cuales se asignan a un nodo del mapa generando </w:t>
       </w:r>
       <w:r>
@@ -4307,17 +3949,7 @@
           <w:szCs w:val="24"/>
           <w:lang w:val="es-419"/>
         </w:rPr>
-        <w:t xml:space="preserve">números aleatorios para la fila y columna y validando que dicho nodo esta libre. Lo mismo </w:t>
-      </w:r>
-      <w:r>
-        <w:rPr>
-          <w:rFonts w:ascii="Times New Roman" w:hAnsi="Times New Roman" w:cs="Times New Roman"/>
-          <w:sz w:val="24"/>
-          <w:szCs w:val="24"/>
-          <w:lang w:val="es-419"/>
-        </w:rPr>
-        <w:lastRenderedPageBreak/>
-        <w:t xml:space="preserve">pasa para </w:t>
+        <w:t xml:space="preserve">números aleatorios para la fila y columna y validando que dicho nodo esta libre. Lo mismo pasa para </w:t>
       </w:r>
       <w:r>
         <w:rPr>
@@ -4373,6 +4005,343 @@
           <w:lang w:val="es-419"/>
         </w:rPr>
       </w:pPr>
+      <w:r>
+        <w:rPr>
+          <w:rFonts w:ascii="Times New Roman" w:hAnsi="Times New Roman" w:cs="Times New Roman"/>
+          <w:sz w:val="24"/>
+          <w:szCs w:val="24"/>
+          <w:lang w:val="es-419"/>
+        </w:rPr>
+        <w:t xml:space="preserve">Se crearon dos clases abstractas llamadas </w:t>
+      </w:r>
+      <w:r>
+        <w:rPr>
+          <w:rFonts w:ascii="Times New Roman" w:hAnsi="Times New Roman" w:cs="Times New Roman"/>
+          <w:i/>
+          <w:iCs/>
+          <w:sz w:val="24"/>
+          <w:szCs w:val="24"/>
+          <w:lang w:val="es-419"/>
+        </w:rPr>
+        <w:t xml:space="preserve">Item </w:t>
+      </w:r>
+      <w:r>
+        <w:rPr>
+          <w:rFonts w:ascii="Times New Roman" w:hAnsi="Times New Roman" w:cs="Times New Roman"/>
+          <w:sz w:val="24"/>
+          <w:szCs w:val="24"/>
+          <w:lang w:val="es-419"/>
+        </w:rPr>
+        <w:t xml:space="preserve">y </w:t>
+      </w:r>
+      <w:r>
+        <w:rPr>
+          <w:rFonts w:ascii="Times New Roman" w:hAnsi="Times New Roman" w:cs="Times New Roman"/>
+          <w:i/>
+          <w:iCs/>
+          <w:sz w:val="24"/>
+          <w:szCs w:val="24"/>
+          <w:lang w:val="es-419"/>
+        </w:rPr>
+        <w:t>Poder</w:t>
+      </w:r>
+      <w:r>
+        <w:rPr>
+          <w:rFonts w:ascii="Times New Roman" w:hAnsi="Times New Roman" w:cs="Times New Roman"/>
+          <w:sz w:val="24"/>
+          <w:szCs w:val="24"/>
+          <w:lang w:val="es-419"/>
+        </w:rPr>
+        <w:t xml:space="preserve"> con un método abstracto para poder ejecutar el efecto según el tipo que sean. Ambas heredan de la clase </w:t>
+      </w:r>
+      <w:r>
+        <w:rPr>
+          <w:rFonts w:ascii="Times New Roman" w:hAnsi="Times New Roman" w:cs="Times New Roman"/>
+          <w:i/>
+          <w:iCs/>
+          <w:sz w:val="24"/>
+          <w:szCs w:val="24"/>
+          <w:lang w:val="es-419"/>
+        </w:rPr>
+        <w:t>Sprite</w:t>
+      </w:r>
+      <w:r>
+        <w:rPr>
+          <w:rFonts w:ascii="Times New Roman" w:hAnsi="Times New Roman" w:cs="Times New Roman"/>
+          <w:sz w:val="24"/>
+          <w:szCs w:val="24"/>
+          <w:lang w:val="es-419"/>
+        </w:rPr>
+        <w:t xml:space="preserve"> la cual permite colocar imágenes en el mapa que representan cada uno de los ítems o poderes. Al iniciar el juego la clase </w:t>
+      </w:r>
+      <w:r>
+        <w:rPr>
+          <w:rFonts w:ascii="Times New Roman" w:hAnsi="Times New Roman" w:cs="Times New Roman"/>
+          <w:i/>
+          <w:iCs/>
+          <w:sz w:val="24"/>
+          <w:szCs w:val="24"/>
+          <w:lang w:val="es-419"/>
+        </w:rPr>
+        <w:t>Map</w:t>
+      </w:r>
+      <w:r>
+        <w:rPr>
+          <w:rFonts w:ascii="Times New Roman" w:hAnsi="Times New Roman" w:cs="Times New Roman"/>
+          <w:sz w:val="24"/>
+          <w:szCs w:val="24"/>
+          <w:lang w:val="es-419"/>
+        </w:rPr>
+        <w:t xml:space="preserve"> crea los ítems y poderes y los asigna a un </w:t>
+      </w:r>
+      <w:r>
+        <w:rPr>
+          <w:rFonts w:ascii="Times New Roman" w:hAnsi="Times New Roman" w:cs="Times New Roman"/>
+          <w:i/>
+          <w:iCs/>
+          <w:sz w:val="24"/>
+          <w:szCs w:val="24"/>
+          <w:lang w:val="es-419"/>
+        </w:rPr>
+        <w:t>MapNode</w:t>
+      </w:r>
+      <w:r>
+        <w:rPr>
+          <w:rFonts w:ascii="Times New Roman" w:hAnsi="Times New Roman" w:cs="Times New Roman"/>
+          <w:sz w:val="24"/>
+          <w:szCs w:val="24"/>
+          <w:lang w:val="es-419"/>
+        </w:rPr>
+        <w:t xml:space="preserve">, para esto se generan dos números aleatorios que determinan la fila y columna donde se colocarán, esto en un bucle hasta que los valores obtenidos correspondan a un nodo vacío. </w:t>
+      </w:r>
+    </w:p>
+    <w:p>
+      <w:pPr>
+        <w:pStyle w:val="ListParagraph"/>
+        <w:spacing w:line="276" w:lineRule="auto"/>
+        <w:ind w:left="360"/>
+        <w:contextualSpacing w:val="0"/>
+        <w:jc w:val="both"/>
+        <w:rPr>
+          <w:rFonts w:ascii="Times New Roman" w:hAnsi="Times New Roman" w:cs="Times New Roman"/>
+          <w:sz w:val="24"/>
+          <w:szCs w:val="24"/>
+          <w:lang w:val="es-419"/>
+        </w:rPr>
+      </w:pPr>
+      <w:r>
+        <w:rPr>
+          <w:rFonts w:ascii="Times New Roman" w:hAnsi="Times New Roman" w:cs="Times New Roman"/>
+          <w:sz w:val="24"/>
+          <w:szCs w:val="24"/>
+          <w:lang w:val="es-419"/>
+        </w:rPr>
+        <w:t>Los jugadores al pasar por estos nodos agregan los ítems a una cola, la cual ejecuta su efecto con una diferencia de 1 segundo entre los distintos ítems en la cola. Los poderes se almacenan en una pila, el usuario tiene la capacidad de seleccionar que poder utilizar. Dado que las pilas no son mutables los poderes se van sacando de la cola y se almacenan en una cola de prioridad para luego volver a ser ingresados en la pila, dejando de primero el poder seleccionado por el usuario.</w:t>
+      </w:r>
+    </w:p>
+    <w:p>
+      <w:pPr>
+        <w:pStyle w:val="ListParagraph"/>
+        <w:numPr>
+          <w:ilvl w:val="1"/>
+          <w:numId w:val="4"/>
+        </w:numPr>
+        <w:spacing w:line="276" w:lineRule="auto"/>
+        <w:contextualSpacing w:val="0"/>
+        <w:jc w:val="both"/>
+        <w:rPr>
+          <w:rFonts w:ascii="Times New Roman" w:hAnsi="Times New Roman" w:cs="Times New Roman"/>
+          <w:sz w:val="24"/>
+          <w:szCs w:val="24"/>
+          <w:lang w:val="es-419"/>
+        </w:rPr>
+      </w:pPr>
+      <w:r>
+        <w:rPr>
+          <w:rFonts w:ascii="Times New Roman" w:hAnsi="Times New Roman" w:cs="Times New Roman"/>
+          <w:sz w:val="24"/>
+          <w:szCs w:val="24"/>
+          <w:lang w:val="es-419"/>
+        </w:rPr>
+        <w:t xml:space="preserve">Celda de combustible: Se creó la clase </w:t>
+      </w:r>
+      <w:r>
+        <w:rPr>
+          <w:rFonts w:ascii="Times New Roman" w:hAnsi="Times New Roman" w:cs="Times New Roman"/>
+          <w:i/>
+          <w:iCs/>
+          <w:sz w:val="24"/>
+          <w:szCs w:val="24"/>
+          <w:lang w:val="es-419"/>
+        </w:rPr>
+        <w:t>Combustible</w:t>
+      </w:r>
+      <w:r>
+        <w:rPr>
+          <w:rFonts w:ascii="Times New Roman" w:hAnsi="Times New Roman" w:cs="Times New Roman"/>
+          <w:sz w:val="24"/>
+          <w:szCs w:val="24"/>
+          <w:lang w:val="es-419"/>
+        </w:rPr>
+        <w:t xml:space="preserve"> la cual genera un valor aleatorio entre 10 y 30, si el combustible esta al máximo el poder se vuelve a agregar a la cola.</w:t>
+      </w:r>
+    </w:p>
+    <w:p>
+      <w:pPr>
+        <w:pStyle w:val="ListParagraph"/>
+        <w:numPr>
+          <w:ilvl w:val="1"/>
+          <w:numId w:val="4"/>
+        </w:numPr>
+        <w:spacing w:line="276" w:lineRule="auto"/>
+        <w:contextualSpacing w:val="0"/>
+        <w:jc w:val="both"/>
+        <w:rPr>
+          <w:rFonts w:ascii="Times New Roman" w:hAnsi="Times New Roman" w:cs="Times New Roman"/>
+          <w:sz w:val="24"/>
+          <w:szCs w:val="24"/>
+          <w:lang w:val="es-419"/>
+        </w:rPr>
+      </w:pPr>
+      <w:r>
+        <w:rPr>
+          <w:rFonts w:ascii="Times New Roman" w:hAnsi="Times New Roman" w:cs="Times New Roman"/>
+          <w:sz w:val="24"/>
+          <w:szCs w:val="24"/>
+          <w:lang w:val="es-419"/>
+        </w:rPr>
+        <w:t xml:space="preserve">Crecimiento de estela: Se creó la clase </w:t>
+      </w:r>
+      <w:r>
+        <w:rPr>
+          <w:rFonts w:ascii="Times New Roman" w:hAnsi="Times New Roman" w:cs="Times New Roman"/>
+          <w:i/>
+          <w:iCs/>
+          <w:sz w:val="24"/>
+          <w:szCs w:val="24"/>
+          <w:lang w:val="es-419"/>
+        </w:rPr>
+        <w:t>Aumentar</w:t>
+      </w:r>
+      <w:r>
+        <w:rPr>
+          <w:rFonts w:ascii="Times New Roman" w:hAnsi="Times New Roman" w:cs="Times New Roman"/>
+          <w:sz w:val="24"/>
+          <w:szCs w:val="24"/>
+          <w:lang w:val="es-419"/>
+        </w:rPr>
+        <w:t xml:space="preserve"> la cual genera un valor aleatorio entre 1 y 3 para determinar cual será el crecimiento de la estela del jugador. Este valor se suma al atributo asociado a la estela del jugador que use el ítem</w:t>
+      </w:r>
+      <w:r>
+        <w:rPr>
+          <w:rFonts w:ascii="Times New Roman" w:hAnsi="Times New Roman" w:cs="Times New Roman"/>
+          <w:sz w:val="24"/>
+          <w:szCs w:val="24"/>
+          <w:lang w:val="es-419"/>
+        </w:rPr>
+        <w:t>, agregando la estela con cada movimiento que haga hasta que este valor llegue a 0, se reduce 1 por cada movimiento.</w:t>
+      </w:r>
+    </w:p>
+    <w:p>
+      <w:pPr>
+        <w:pStyle w:val="ListParagraph"/>
+        <w:numPr>
+          <w:ilvl w:val="1"/>
+          <w:numId w:val="4"/>
+        </w:numPr>
+        <w:spacing w:line="276" w:lineRule="auto"/>
+        <w:contextualSpacing w:val="0"/>
+        <w:jc w:val="both"/>
+        <w:rPr>
+          <w:rFonts w:ascii="Times New Roman" w:hAnsi="Times New Roman" w:cs="Times New Roman"/>
+          <w:sz w:val="24"/>
+          <w:szCs w:val="24"/>
+          <w:lang w:val="es-419"/>
+        </w:rPr>
+      </w:pPr>
+      <w:r>
+        <w:rPr>
+          <w:rFonts w:ascii="Times New Roman" w:hAnsi="Times New Roman" w:cs="Times New Roman"/>
+          <w:sz w:val="24"/>
+          <w:szCs w:val="24"/>
+          <w:lang w:val="es-419"/>
+        </w:rPr>
+        <w:t>Bombas: Las bombas no tienen ningún atributo, al recoger una y salir de la cola llama al método para explotar la moto.</w:t>
+      </w:r>
+    </w:p>
+    <w:p>
+      <w:pPr>
+        <w:pStyle w:val="ListParagraph"/>
+        <w:numPr>
+          <w:ilvl w:val="1"/>
+          <w:numId w:val="4"/>
+        </w:numPr>
+        <w:spacing w:line="276" w:lineRule="auto"/>
+        <w:contextualSpacing w:val="0"/>
+        <w:jc w:val="both"/>
+        <w:rPr>
+          <w:rFonts w:ascii="Times New Roman" w:hAnsi="Times New Roman" w:cs="Times New Roman"/>
+          <w:sz w:val="24"/>
+          <w:szCs w:val="24"/>
+          <w:lang w:val="es-419"/>
+        </w:rPr>
+      </w:pPr>
+      <w:r>
+        <w:rPr>
+          <w:rFonts w:ascii="Times New Roman" w:hAnsi="Times New Roman" w:cs="Times New Roman"/>
+          <w:sz w:val="24"/>
+          <w:szCs w:val="24"/>
+          <w:lang w:val="es-419"/>
+        </w:rPr>
+        <w:t>Escudo: El escudo es un poder, este genera un valor entre 5 y 15 que determina el número de movimientos en los que la moto será invencible, además el color de la moto toma un tono azul para indicar que el escudo esta activo. Este no protege de chocar con un borde del mapa.</w:t>
+      </w:r>
+    </w:p>
+    <w:p>
+      <w:pPr>
+        <w:pStyle w:val="ListParagraph"/>
+        <w:numPr>
+          <w:ilvl w:val="1"/>
+          <w:numId w:val="4"/>
+        </w:numPr>
+        <w:spacing w:line="276" w:lineRule="auto"/>
+        <w:contextualSpacing w:val="0"/>
+        <w:jc w:val="both"/>
+        <w:rPr>
+          <w:rFonts w:ascii="Times New Roman" w:hAnsi="Times New Roman" w:cs="Times New Roman"/>
+          <w:sz w:val="24"/>
+          <w:szCs w:val="24"/>
+          <w:lang w:val="es-419"/>
+        </w:rPr>
+      </w:pPr>
+      <w:r>
+        <w:rPr>
+          <w:rFonts w:ascii="Times New Roman" w:hAnsi="Times New Roman" w:cs="Times New Roman"/>
+          <w:sz w:val="24"/>
+          <w:szCs w:val="24"/>
+          <w:lang w:val="es-419"/>
+        </w:rPr>
+        <w:t xml:space="preserve">Hiper velocidad: La clase </w:t>
+      </w:r>
+      <w:r>
+        <w:rPr>
+          <w:rFonts w:ascii="Times New Roman" w:hAnsi="Times New Roman" w:cs="Times New Roman"/>
+          <w:i/>
+          <w:iCs/>
+          <w:sz w:val="24"/>
+          <w:szCs w:val="24"/>
+          <w:lang w:val="es-419"/>
+        </w:rPr>
+        <w:t>Velocidad</w:t>
+      </w:r>
+      <w:r>
+        <w:rPr>
+          <w:rFonts w:ascii="Times New Roman" w:hAnsi="Times New Roman" w:cs="Times New Roman"/>
+          <w:sz w:val="24"/>
+          <w:szCs w:val="24"/>
+          <w:lang w:val="es-419"/>
+        </w:rPr>
+        <w:t xml:space="preserve"> genera dos valores enteros que determinan la cantidad de movimientos que la moto tendrá el aumento en su velocidad y otro valor que será el incrementó a esta. Este último se suma al índice que se usa para determinar la velocidad del arreglo de velocidades, si es superior a 9 se usa este último.</w:t>
+      </w:r>
     </w:p>
     <w:p>
       <w:pPr>
@@ -4398,27 +4367,8 @@
           <w:szCs w:val="24"/>
           <w:lang w:val="es-419"/>
         </w:rPr>
-        <w:t xml:space="preserve">Para la creación de los </w:t>
-      </w:r>
-      <w:proofErr w:type="spellStart"/>
-      <w:r>
-        <w:rPr>
-          <w:rFonts w:ascii="Times New Roman" w:hAnsi="Times New Roman" w:cs="Times New Roman"/>
-          <w:sz w:val="24"/>
-          <w:szCs w:val="24"/>
-          <w:lang w:val="es-419"/>
-        </w:rPr>
-        <w:t>bots</w:t>
-      </w:r>
-      <w:proofErr w:type="spellEnd"/>
-      <w:r>
-        <w:rPr>
-          <w:rFonts w:ascii="Times New Roman" w:hAnsi="Times New Roman" w:cs="Times New Roman"/>
-          <w:sz w:val="24"/>
-          <w:szCs w:val="24"/>
-          <w:lang w:val="es-419"/>
-        </w:rPr>
-        <w:t xml:space="preserve">, o enemigos, se </w:t>
+        <w:lastRenderedPageBreak/>
+        <w:t xml:space="preserve">Para la creación de los bots, o enemigos, se </w:t>
       </w:r>
       <w:r>
         <w:rPr>
@@ -4438,7 +4388,6 @@
         </w:rPr>
         <w:t xml:space="preserve"> una clase llamada </w:t>
       </w:r>
-      <w:proofErr w:type="spellStart"/>
       <w:r>
         <w:rPr>
           <w:rFonts w:ascii="Times New Roman" w:hAnsi="Times New Roman" w:cs="Times New Roman"/>
@@ -4450,7 +4399,6 @@
         </w:rPr>
         <w:t>Enemy</w:t>
       </w:r>
-      <w:proofErr w:type="spellEnd"/>
       <w:r>
         <w:rPr>
           <w:rFonts w:ascii="Times New Roman" w:hAnsi="Times New Roman" w:cs="Times New Roman"/>
@@ -4508,6 +4456,15 @@
           <w:lang w:val="es-419"/>
         </w:rPr>
         <w:t>, otros enemigos o el jugador y sus estelas.</w:t>
+      </w:r>
+      <w:r>
+        <w:rPr>
+          <w:rFonts w:ascii="Times New Roman" w:hAnsi="Times New Roman" w:cs="Times New Roman"/>
+          <w:sz w:val="24"/>
+          <w:szCs w:val="24"/>
+          <w:lang w:val="es-419"/>
+        </w:rPr>
+        <w:t xml:space="preserve"> Los bots ejecutan sus poderes en el orden de la pila y lo hacen al momento de obtenerlos.</w:t>
       </w:r>
     </w:p>
     <w:p>
@@ -4552,76 +4509,16 @@
           <w:szCs w:val="24"/>
           <w:lang w:val="es-419"/>
         </w:rPr>
-        <w:t xml:space="preserve"> ninguna de las opciones propuestas ya que existía la opción de elegir otra si así lo deseaba el estudiante. En mi caso se </w:t>
-      </w:r>
-      <w:proofErr w:type="spellStart"/>
-      <w:r>
-        <w:rPr>
-          <w:rFonts w:ascii="Times New Roman" w:hAnsi="Times New Roman" w:cs="Times New Roman"/>
-          <w:sz w:val="24"/>
-          <w:szCs w:val="24"/>
-          <w:lang w:val="es-419"/>
-        </w:rPr>
-        <w:t>selecciono</w:t>
-      </w:r>
-      <w:proofErr w:type="spellEnd"/>
-      <w:r>
-        <w:rPr>
-          <w:rFonts w:ascii="Times New Roman" w:hAnsi="Times New Roman" w:cs="Times New Roman"/>
-          <w:sz w:val="24"/>
-          <w:szCs w:val="24"/>
-          <w:lang w:val="es-419"/>
-        </w:rPr>
-        <w:t xml:space="preserve"> </w:t>
-      </w:r>
-      <w:proofErr w:type="spellStart"/>
-      <w:r>
-        <w:rPr>
-          <w:rFonts w:ascii="Times New Roman" w:hAnsi="Times New Roman" w:cs="Times New Roman"/>
-          <w:sz w:val="24"/>
-          <w:szCs w:val="24"/>
-          <w:lang w:val="es-419"/>
-        </w:rPr>
-        <w:t>MonoGame</w:t>
-      </w:r>
-      <w:proofErr w:type="spellEnd"/>
-      <w:r>
-        <w:rPr>
-          <w:rFonts w:ascii="Times New Roman" w:hAnsi="Times New Roman" w:cs="Times New Roman"/>
-          <w:sz w:val="24"/>
-          <w:szCs w:val="24"/>
-          <w:lang w:val="es-419"/>
-        </w:rPr>
-        <w:t xml:space="preserve"> </w:t>
-      </w:r>
-      <w:r>
-        <w:rPr>
-          <w:rFonts w:ascii="Times New Roman" w:hAnsi="Times New Roman" w:cs="Times New Roman"/>
-          <w:sz w:val="24"/>
-          <w:szCs w:val="24"/>
-          <w:lang w:val="es-419"/>
-        </w:rPr>
-        <w:t xml:space="preserve">por ser un </w:t>
-      </w:r>
-      <w:proofErr w:type="spellStart"/>
-      <w:r>
-        <w:rPr>
-          <w:rFonts w:ascii="Times New Roman" w:hAnsi="Times New Roman" w:cs="Times New Roman"/>
-          <w:sz w:val="24"/>
-          <w:szCs w:val="24"/>
-          <w:lang w:val="es-419"/>
-        </w:rPr>
-        <w:t>framework</w:t>
-      </w:r>
-      <w:proofErr w:type="spellEnd"/>
-      <w:r>
-        <w:rPr>
-          <w:rFonts w:ascii="Times New Roman" w:hAnsi="Times New Roman" w:cs="Times New Roman"/>
-          <w:sz w:val="24"/>
-          <w:szCs w:val="24"/>
-          <w:lang w:val="es-419"/>
-        </w:rPr>
-        <w:t xml:space="preserve"> para la creación de videojuegos el cual para los requerimientos de este proyecto significaba una menor curva de aprendizaje y mayor simplicidad en el desarrollo, permitiéndome enfocarme en el uso de las estructuras</w:t>
+        <w:t xml:space="preserve"> ninguna de las opciones propuestas ya que existía la opción de elegir otra si así lo deseaba el estudiante. En mi caso se selecciono MonoGame </w:t>
+      </w:r>
+      <w:r>
+        <w:rPr>
+          <w:rFonts w:ascii="Times New Roman" w:hAnsi="Times New Roman" w:cs="Times New Roman"/>
+          <w:sz w:val="24"/>
+          <w:szCs w:val="24"/>
+          <w:lang w:val="es-419"/>
+        </w:rPr>
+        <w:t>por ser un framework para la creación de videojuegos el cual para los requerimientos de este proyecto significaba una menor curva de aprendizaje y mayor simplicidad en el desarrollo, permitiéndome enfocarme en el uso de las estructuras</w:t>
       </w:r>
       <w:r>
         <w:rPr>
@@ -4647,25 +4544,14 @@
           <w:lang w:val="es-419"/>
         </w:rPr>
       </w:pPr>
-      <w:proofErr w:type="spellStart"/>
-      <w:r>
-        <w:rPr>
-          <w:rFonts w:ascii="Times New Roman" w:hAnsi="Times New Roman" w:cs="Times New Roman"/>
-          <w:sz w:val="24"/>
-          <w:szCs w:val="24"/>
-          <w:lang w:val="es-419"/>
-        </w:rPr>
-        <w:t>MonoGame</w:t>
-      </w:r>
-      <w:proofErr w:type="spellEnd"/>
-      <w:r>
-        <w:rPr>
-          <w:rFonts w:ascii="Times New Roman" w:hAnsi="Times New Roman" w:cs="Times New Roman"/>
-          <w:sz w:val="24"/>
-          <w:szCs w:val="24"/>
-          <w:lang w:val="es-419"/>
-        </w:rPr>
-        <w:t xml:space="preserve"> cu</w:t>
+      <w:r>
+        <w:rPr>
+          <w:rFonts w:ascii="Times New Roman" w:hAnsi="Times New Roman" w:cs="Times New Roman"/>
+          <w:sz w:val="24"/>
+          <w:szCs w:val="24"/>
+          <w:lang w:val="es-419"/>
+        </w:rPr>
+        <w:t>MonoGame cu</w:t>
       </w:r>
       <w:r>
         <w:rPr>
@@ -4723,47 +4609,7 @@
           <w:szCs w:val="24"/>
           <w:lang w:val="es-419"/>
         </w:rPr>
-        <w:t xml:space="preserve"> para el funcionamiento del juego. El primero se llama </w:t>
-      </w:r>
-      <w:proofErr w:type="spellStart"/>
-      <w:r>
-        <w:rPr>
-          <w:rFonts w:ascii="Times New Roman" w:hAnsi="Times New Roman" w:cs="Times New Roman"/>
-          <w:sz w:val="24"/>
-          <w:szCs w:val="24"/>
-          <w:lang w:val="es-419"/>
-        </w:rPr>
-        <w:t>Initialize</w:t>
-      </w:r>
-      <w:proofErr w:type="spellEnd"/>
-      <w:r>
-        <w:rPr>
-          <w:rFonts w:ascii="Times New Roman" w:hAnsi="Times New Roman" w:cs="Times New Roman"/>
-          <w:sz w:val="24"/>
-          <w:szCs w:val="24"/>
-          <w:lang w:val="es-419"/>
-        </w:rPr>
-        <w:t xml:space="preserve"> donde el desarrollador debería de instanciar las diferentes entidades que utilizara en el juego. El método </w:t>
-      </w:r>
-      <w:proofErr w:type="spellStart"/>
-      <w:r>
-        <w:rPr>
-          <w:rFonts w:ascii="Times New Roman" w:hAnsi="Times New Roman" w:cs="Times New Roman"/>
-          <w:sz w:val="24"/>
-          <w:szCs w:val="24"/>
-          <w:lang w:val="es-419"/>
-        </w:rPr>
-        <w:t>LoadContent</w:t>
-      </w:r>
-      <w:proofErr w:type="spellEnd"/>
-      <w:r>
-        <w:rPr>
-          <w:rFonts w:ascii="Times New Roman" w:hAnsi="Times New Roman" w:cs="Times New Roman"/>
-          <w:sz w:val="24"/>
-          <w:szCs w:val="24"/>
-          <w:lang w:val="es-419"/>
-        </w:rPr>
-        <w:t xml:space="preserve"> que es para cargar todo lo relacionado a los elementos visuales que se mostraran en la interfaz</w:t>
+        <w:t xml:space="preserve"> para el funcionamiento del juego. El primero se llama Initialize donde el desarrollador debería de instanciar las diferentes entidades que utilizara en el juego. El método LoadContent que es para cargar todo lo relacionado a los elementos visuales que se mostraran en la interfaz</w:t>
       </w:r>
       <w:r>
         <w:rPr>
@@ -4781,69 +4627,7 @@
           <w:szCs w:val="24"/>
           <w:lang w:val="es-419"/>
         </w:rPr>
-        <w:t xml:space="preserve">sonidos y fuentes al proyecto. El método </w:t>
-      </w:r>
-      <w:proofErr w:type="spellStart"/>
-      <w:r>
-        <w:rPr>
-          <w:rFonts w:ascii="Times New Roman" w:hAnsi="Times New Roman" w:cs="Times New Roman"/>
-          <w:sz w:val="24"/>
-          <w:szCs w:val="24"/>
-          <w:lang w:val="es-419"/>
-        </w:rPr>
-        <w:t>Draw</w:t>
-      </w:r>
-      <w:proofErr w:type="spellEnd"/>
-      <w:r>
-        <w:rPr>
-          <w:rFonts w:ascii="Times New Roman" w:hAnsi="Times New Roman" w:cs="Times New Roman"/>
-          <w:sz w:val="24"/>
-          <w:szCs w:val="24"/>
-          <w:lang w:val="es-419"/>
-        </w:rPr>
-        <w:t xml:space="preserve"> es el encargo de dibujar los distintos elementos en la interfaz, se ejecuta cada </w:t>
-      </w:r>
-      <w:proofErr w:type="spellStart"/>
-      <w:proofErr w:type="gramStart"/>
-      <w:r>
-        <w:rPr>
-          <w:rFonts w:ascii="Times New Roman" w:hAnsi="Times New Roman" w:cs="Times New Roman"/>
-          <w:sz w:val="24"/>
-          <w:szCs w:val="24"/>
-          <w:lang w:val="es-419"/>
-        </w:rPr>
-        <w:t>frame</w:t>
-      </w:r>
-      <w:proofErr w:type="spellEnd"/>
-      <w:proofErr w:type="gramEnd"/>
-      <w:r>
-        <w:rPr>
-          <w:rFonts w:ascii="Times New Roman" w:hAnsi="Times New Roman" w:cs="Times New Roman"/>
-          <w:sz w:val="24"/>
-          <w:szCs w:val="24"/>
-          <w:lang w:val="es-419"/>
-        </w:rPr>
-        <w:t xml:space="preserve">. Finalmente, se tiene el método </w:t>
-      </w:r>
-      <w:proofErr w:type="spellStart"/>
-      <w:r>
-        <w:rPr>
-          <w:rFonts w:ascii="Times New Roman" w:hAnsi="Times New Roman" w:cs="Times New Roman"/>
-          <w:sz w:val="24"/>
-          <w:szCs w:val="24"/>
-          <w:lang w:val="es-419"/>
-        </w:rPr>
-        <w:t>Update</w:t>
-      </w:r>
-      <w:proofErr w:type="spellEnd"/>
-      <w:r>
-        <w:rPr>
-          <w:rFonts w:ascii="Times New Roman" w:hAnsi="Times New Roman" w:cs="Times New Roman"/>
-          <w:sz w:val="24"/>
-          <w:szCs w:val="24"/>
-          <w:lang w:val="es-419"/>
-        </w:rPr>
-        <w:t xml:space="preserve"> que se encarga de la lógica del juego, lo recomendado es no agregar ninguna lógica fuera de este método.</w:t>
+        <w:t>sonidos y fuentes al proyecto. El método Draw es el encargo de dibujar los distintos elementos en la interfaz, se ejecuta cada frame. Finalmente, se tiene el método Update que se encarga de la lógica del juego, lo recomendado es no agregar ninguna lógica fuera de este método.</w:t>
       </w:r>
     </w:p>
     <w:p>
@@ -4918,6 +4702,174 @@
         </w:numPr>
         <w:spacing w:line="276" w:lineRule="auto"/>
         <w:contextualSpacing w:val="0"/>
+        <w:jc w:val="both"/>
+        <w:rPr>
+          <w:rFonts w:ascii="Times New Roman" w:hAnsi="Times New Roman" w:cs="Times New Roman"/>
+          <w:sz w:val="24"/>
+          <w:szCs w:val="24"/>
+          <w:lang w:val="es-419"/>
+        </w:rPr>
+      </w:pPr>
+      <w:r>
+        <w:rPr>
+          <w:rFonts w:ascii="Times New Roman" w:hAnsi="Times New Roman" w:cs="Times New Roman"/>
+          <w:sz w:val="24"/>
+          <w:szCs w:val="24"/>
+          <w:lang w:val="es-419"/>
+        </w:rPr>
+        <w:t xml:space="preserve">Como parte de la implementación se </w:t>
+      </w:r>
+      <w:r>
+        <w:rPr>
+          <w:rFonts w:ascii="Times New Roman" w:hAnsi="Times New Roman" w:cs="Times New Roman"/>
+          <w:sz w:val="24"/>
+          <w:szCs w:val="24"/>
+          <w:lang w:val="es-419"/>
+        </w:rPr>
+        <w:t>utilizó</w:t>
+      </w:r>
+      <w:r>
+        <w:rPr>
+          <w:rFonts w:ascii="Times New Roman" w:hAnsi="Times New Roman" w:cs="Times New Roman"/>
+          <w:sz w:val="24"/>
+          <w:szCs w:val="24"/>
+          <w:lang w:val="es-419"/>
+        </w:rPr>
+        <w:t xml:space="preserve"> la herencia y el método de fábrica.</w:t>
+      </w:r>
+      <w:r>
+        <w:rPr>
+          <w:rFonts w:ascii="Times New Roman" w:hAnsi="Times New Roman" w:cs="Times New Roman"/>
+          <w:sz w:val="24"/>
+          <w:szCs w:val="24"/>
+          <w:lang w:val="es-419"/>
+        </w:rPr>
+        <w:t xml:space="preserve"> La herencia se utilizó para facilitar mostrar imágenes en el mapa mediante la clase </w:t>
+      </w:r>
+      <w:r>
+        <w:rPr>
+          <w:rFonts w:ascii="Times New Roman" w:hAnsi="Times New Roman" w:cs="Times New Roman"/>
+          <w:i/>
+          <w:iCs/>
+          <w:sz w:val="24"/>
+          <w:szCs w:val="24"/>
+          <w:lang w:val="es-419"/>
+        </w:rPr>
+        <w:t>Sprite</w:t>
+      </w:r>
+      <w:r>
+        <w:rPr>
+          <w:rFonts w:ascii="Times New Roman" w:hAnsi="Times New Roman" w:cs="Times New Roman"/>
+          <w:sz w:val="24"/>
+          <w:szCs w:val="24"/>
+          <w:lang w:val="es-419"/>
+        </w:rPr>
+        <w:t xml:space="preserve"> de la cual heredan las clases </w:t>
+      </w:r>
+      <w:r>
+        <w:rPr>
+          <w:rFonts w:ascii="Times New Roman" w:hAnsi="Times New Roman" w:cs="Times New Roman"/>
+          <w:i/>
+          <w:iCs/>
+          <w:sz w:val="24"/>
+          <w:szCs w:val="24"/>
+          <w:lang w:val="es-419"/>
+        </w:rPr>
+        <w:t>Item</w:t>
+      </w:r>
+      <w:r>
+        <w:rPr>
+          <w:rFonts w:ascii="Times New Roman" w:hAnsi="Times New Roman" w:cs="Times New Roman"/>
+          <w:sz w:val="24"/>
+          <w:szCs w:val="24"/>
+          <w:lang w:val="es-419"/>
+        </w:rPr>
+        <w:t xml:space="preserve">, </w:t>
+      </w:r>
+      <w:r>
+        <w:rPr>
+          <w:rFonts w:ascii="Times New Roman" w:hAnsi="Times New Roman" w:cs="Times New Roman"/>
+          <w:i/>
+          <w:iCs/>
+          <w:sz w:val="24"/>
+          <w:szCs w:val="24"/>
+          <w:lang w:val="es-419"/>
+        </w:rPr>
+        <w:t>Poder</w:t>
+      </w:r>
+      <w:r>
+        <w:rPr>
+          <w:rFonts w:ascii="Times New Roman" w:hAnsi="Times New Roman" w:cs="Times New Roman"/>
+          <w:sz w:val="24"/>
+          <w:szCs w:val="24"/>
+          <w:lang w:val="es-419"/>
+        </w:rPr>
+        <w:t xml:space="preserve"> y </w:t>
+      </w:r>
+      <w:r>
+        <w:rPr>
+          <w:rFonts w:ascii="Times New Roman" w:hAnsi="Times New Roman" w:cs="Times New Roman"/>
+          <w:i/>
+          <w:iCs/>
+          <w:sz w:val="24"/>
+          <w:szCs w:val="24"/>
+          <w:lang w:val="es-419"/>
+        </w:rPr>
+        <w:t>PlayerNode</w:t>
+      </w:r>
+      <w:r>
+        <w:rPr>
+          <w:rFonts w:ascii="Times New Roman" w:hAnsi="Times New Roman" w:cs="Times New Roman"/>
+          <w:sz w:val="24"/>
+          <w:szCs w:val="24"/>
+          <w:lang w:val="es-419"/>
+        </w:rPr>
+        <w:t xml:space="preserve">. Adicionalmente los ítems y poderes específicos heredan de las clases mencionadas anteriormente para poder usar el mismo método mediante el polimorfismo. El atributo contenido de los nodos en </w:t>
+      </w:r>
+      <w:r>
+        <w:rPr>
+          <w:rFonts w:ascii="Times New Roman" w:hAnsi="Times New Roman" w:cs="Times New Roman"/>
+          <w:i/>
+          <w:iCs/>
+          <w:sz w:val="24"/>
+          <w:szCs w:val="24"/>
+          <w:lang w:val="es-419"/>
+        </w:rPr>
+        <w:t>MapNode</w:t>
+      </w:r>
+      <w:r>
+        <w:rPr>
+          <w:rFonts w:ascii="Times New Roman" w:hAnsi="Times New Roman" w:cs="Times New Roman"/>
+          <w:sz w:val="24"/>
+          <w:szCs w:val="24"/>
+          <w:lang w:val="es-419"/>
+        </w:rPr>
+        <w:t xml:space="preserve"> guardan un objeto de tipo </w:t>
+      </w:r>
+      <w:r>
+        <w:rPr>
+          <w:rFonts w:ascii="Times New Roman" w:hAnsi="Times New Roman" w:cs="Times New Roman"/>
+          <w:i/>
+          <w:iCs/>
+          <w:sz w:val="24"/>
+          <w:szCs w:val="24"/>
+          <w:lang w:val="es-419"/>
+        </w:rPr>
+        <w:t>Sprite</w:t>
+      </w:r>
+      <w:r>
+        <w:rPr>
+          <w:rFonts w:ascii="Times New Roman" w:hAnsi="Times New Roman" w:cs="Times New Roman"/>
+          <w:sz w:val="24"/>
+          <w:szCs w:val="24"/>
+          <w:lang w:val="es-419"/>
+        </w:rPr>
+        <w:t xml:space="preserve"> permitiendo tener ítems, poderes o bien la moto o su estela.</w:t>
+      </w:r>
+    </w:p>
+    <w:p>
+      <w:pPr>
+        <w:spacing w:line="276" w:lineRule="auto"/>
         <w:jc w:val="both"/>
         <w:rPr>
           <w:rFonts w:ascii="Times New Roman" w:hAnsi="Times New Roman" w:cs="Times New Roman"/>
@@ -4942,25 +4894,7 @@
           <w:szCs w:val="24"/>
           <w:lang w:val="es-419"/>
         </w:rPr>
-        <w:t xml:space="preserve">Como parte de la implementación se </w:t>
-      </w:r>
-      <w:r>
-        <w:rPr>
-          <w:rFonts w:ascii="Times New Roman" w:hAnsi="Times New Roman" w:cs="Times New Roman"/>
-          <w:sz w:val="24"/>
-          <w:szCs w:val="24"/>
-          <w:lang w:val="es-419"/>
-        </w:rPr>
-        <w:t>utilizó</w:t>
-      </w:r>
-      <w:r>
-        <w:rPr>
-          <w:rFonts w:ascii="Times New Roman" w:hAnsi="Times New Roman" w:cs="Times New Roman"/>
-          <w:sz w:val="24"/>
-          <w:szCs w:val="24"/>
-          <w:lang w:val="es-419"/>
-        </w:rPr>
-        <w:t xml:space="preserve"> la herencia y el método de fábrica.</w:t>
+        <w:t xml:space="preserve"> </w:t>
       </w:r>
     </w:p>
     <w:p>
@@ -5002,27 +4936,7 @@
           <w:szCs w:val="24"/>
           <w:lang w:val="es-419"/>
         </w:rPr>
-        <w:t xml:space="preserve">A </w:t>
-      </w:r>
-      <w:proofErr w:type="gramStart"/>
-      <w:r>
-        <w:rPr>
-          <w:rFonts w:ascii="Times New Roman" w:hAnsi="Times New Roman" w:cs="Times New Roman"/>
-          <w:sz w:val="24"/>
-          <w:szCs w:val="24"/>
-          <w:lang w:val="es-419"/>
-        </w:rPr>
-        <w:t>continuación</w:t>
-      </w:r>
-      <w:proofErr w:type="gramEnd"/>
-      <w:r>
-        <w:rPr>
-          <w:rFonts w:ascii="Times New Roman" w:hAnsi="Times New Roman" w:cs="Times New Roman"/>
-          <w:sz w:val="24"/>
-          <w:szCs w:val="24"/>
-          <w:lang w:val="es-419"/>
-        </w:rPr>
-        <w:t xml:space="preserve"> se presenta el diseño general de la solución implementada mediante un diagrama de UML.</w:t>
+        <w:t>A continuación se presenta el diseño general de la solución implementada mediante un diagrama de UML.</w:t>
       </w:r>
     </w:p>
     <w:p>
@@ -7229,15 +7143,9 @@
 <file path=customXml/itemProps1.xml><?xml version="1.0" encoding="utf-8"?>
 <ds:datastoreItem xmlns:ds="http://schemas.openxmlformats.org/officeDocument/2006/customXml" ds:itemID="{C40E2826-8A8D-4FE8-9090-A7E48653E053}">
   <ds:schemaRefs>
-    <ds:schemaRef ds:uri="http://purl.org/dc/elements/1.1/"/>
+    <ds:schemaRef ds:uri="http://schemas.microsoft.com/office/2006/metadata/properties"/>
+    <ds:schemaRef ds:uri="http://schemas.microsoft.com/office/infopath/2007/PartnerControls"/>
     <ds:schemaRef ds:uri="151571d7-2fff-4ae4-b795-2e6683b92be3"/>
-    <ds:schemaRef ds:uri="http://schemas.microsoft.com/office/2006/documentManagement/types"/>
-    <ds:schemaRef ds:uri="http://schemas.microsoft.com/office/2006/metadata/properties"/>
-    <ds:schemaRef ds:uri="http://purl.org/dc/dcmitype/"/>
-    <ds:schemaRef ds:uri="http://purl.org/dc/terms/"/>
-    <ds:schemaRef ds:uri="http://www.w3.org/XML/1998/namespace"/>
-    <ds:schemaRef ds:uri="http://schemas.microsoft.com/office/infopath/2007/PartnerControls"/>
-    <ds:schemaRef ds:uri="http://schemas.openxmlformats.org/package/2006/metadata/core-properties"/>
   </ds:schemaRefs>
 </ds:datastoreItem>
 </file>

</xml_diff>

<commit_message>
Se muestra la información de todos los jugadores
</commit_message>
<xml_diff>
--- a/Proyecto1_LuisCastro.docx
+++ b/Proyecto1_LuisCastro.docx
@@ -762,7 +762,7 @@
                 <w:noProof/>
                 <w:webHidden/>
               </w:rPr>
-              <w:t>7</w:t>
+              <w:t>8</w:t>
             </w:r>
             <w:r>
               <w:rPr>
@@ -1240,7 +1240,27 @@
           <w:szCs w:val="24"/>
           <w:lang w:val="es-419"/>
         </w:rPr>
-        <w:t>Los ítems se aplican en el orden de llegada automáticamente con un delay de 1 segundo entre la aplicación de uno y otro, aplicando prioritariamente las celdas de combustible. Si el combustible está lleno, la celda se vuelve a insertar en la cola sin aplicarse.</w:t>
+        <w:t xml:space="preserve">Los ítems se aplican en el orden de llegada automáticamente con un </w:t>
+      </w:r>
+      <w:proofErr w:type="spellStart"/>
+      <w:r>
+        <w:rPr>
+          <w:rFonts w:ascii="Times New Roman" w:hAnsi="Times New Roman" w:cs="Times New Roman"/>
+          <w:sz w:val="24"/>
+          <w:szCs w:val="24"/>
+          <w:lang w:val="es-419"/>
+        </w:rPr>
+        <w:t>delay</w:t>
+      </w:r>
+      <w:proofErr w:type="spellEnd"/>
+      <w:r>
+        <w:rPr>
+          <w:rFonts w:ascii="Times New Roman" w:hAnsi="Times New Roman" w:cs="Times New Roman"/>
+          <w:sz w:val="24"/>
+          <w:szCs w:val="24"/>
+          <w:lang w:val="es-419"/>
+        </w:rPr>
+        <w:t xml:space="preserve"> de 1 segundo entre la aplicación de uno y otro, aplicando prioritariamente las celdas de combustible. Si el combustible está lleno, la celda se vuelve a insertar en la cola sin aplicarse.</w:t>
       </w:r>
     </w:p>
     <w:p>
@@ -1303,7 +1323,47 @@
           <w:szCs w:val="24"/>
           <w:lang w:val="es-419"/>
         </w:rPr>
-        <w:t>Tal y como se indicó el mapa es un grid o malla de tamaño fijo. Se implementará mediante una lista enlazada en la que cada nodo posee 4 referencias a otros nodos, formando así la red. Cuando el juego inicia, se carga el mapa de un tamaño previamente definido. El jugador utiliza las flechas del teclado para mover la moto en el grid.</w:t>
+        <w:t xml:space="preserve">Tal y como se indicó el mapa es un </w:t>
+      </w:r>
+      <w:proofErr w:type="spellStart"/>
+      <w:r>
+        <w:rPr>
+          <w:rFonts w:ascii="Times New Roman" w:hAnsi="Times New Roman" w:cs="Times New Roman"/>
+          <w:sz w:val="24"/>
+          <w:szCs w:val="24"/>
+          <w:lang w:val="es-419"/>
+        </w:rPr>
+        <w:t>grid</w:t>
+      </w:r>
+      <w:proofErr w:type="spellEnd"/>
+      <w:r>
+        <w:rPr>
+          <w:rFonts w:ascii="Times New Roman" w:hAnsi="Times New Roman" w:cs="Times New Roman"/>
+          <w:sz w:val="24"/>
+          <w:szCs w:val="24"/>
+          <w:lang w:val="es-419"/>
+        </w:rPr>
+        <w:t xml:space="preserve"> o malla de tamaño fijo. Se implementará mediante una lista enlazada en la que cada nodo posee 4 referencias a otros nodos, formando así la red. Cuando el juego inicia, se carga el mapa de un tamaño previamente definido. El jugador utiliza las flechas del teclado para mover la moto en el </w:t>
+      </w:r>
+      <w:proofErr w:type="spellStart"/>
+      <w:r>
+        <w:rPr>
+          <w:rFonts w:ascii="Times New Roman" w:hAnsi="Times New Roman" w:cs="Times New Roman"/>
+          <w:sz w:val="24"/>
+          <w:szCs w:val="24"/>
+          <w:lang w:val="es-419"/>
+        </w:rPr>
+        <w:t>grid</w:t>
+      </w:r>
+      <w:proofErr w:type="spellEnd"/>
+      <w:r>
+        <w:rPr>
+          <w:rFonts w:ascii="Times New Roman" w:hAnsi="Times New Roman" w:cs="Times New Roman"/>
+          <w:sz w:val="24"/>
+          <w:szCs w:val="24"/>
+          <w:lang w:val="es-419"/>
+        </w:rPr>
+        <w:t>.</w:t>
       </w:r>
     </w:p>
     <w:p>
@@ -1520,7 +1580,67 @@
           <w:szCs w:val="24"/>
           <w:lang w:val="es-419"/>
         </w:rPr>
-        <w:t>Existen bots que simulan otros jugadores. Todas las reglas anteriores aplican para los bots. Su comportamiento es aleatorio. Al menos 4 bots simultáneos deberán aparecer en el juego</w:t>
+        <w:t xml:space="preserve">Existen </w:t>
+      </w:r>
+      <w:proofErr w:type="spellStart"/>
+      <w:r>
+        <w:rPr>
+          <w:rFonts w:ascii="Times New Roman" w:hAnsi="Times New Roman" w:cs="Times New Roman"/>
+          <w:sz w:val="24"/>
+          <w:szCs w:val="24"/>
+          <w:lang w:val="es-419"/>
+        </w:rPr>
+        <w:t>bots</w:t>
+      </w:r>
+      <w:proofErr w:type="spellEnd"/>
+      <w:r>
+        <w:rPr>
+          <w:rFonts w:ascii="Times New Roman" w:hAnsi="Times New Roman" w:cs="Times New Roman"/>
+          <w:sz w:val="24"/>
+          <w:szCs w:val="24"/>
+          <w:lang w:val="es-419"/>
+        </w:rPr>
+        <w:t xml:space="preserve"> que simulan otros jugadores. Todas las reglas anteriores aplican para los </w:t>
+      </w:r>
+      <w:proofErr w:type="spellStart"/>
+      <w:r>
+        <w:rPr>
+          <w:rFonts w:ascii="Times New Roman" w:hAnsi="Times New Roman" w:cs="Times New Roman"/>
+          <w:sz w:val="24"/>
+          <w:szCs w:val="24"/>
+          <w:lang w:val="es-419"/>
+        </w:rPr>
+        <w:t>bots</w:t>
+      </w:r>
+      <w:proofErr w:type="spellEnd"/>
+      <w:r>
+        <w:rPr>
+          <w:rFonts w:ascii="Times New Roman" w:hAnsi="Times New Roman" w:cs="Times New Roman"/>
+          <w:sz w:val="24"/>
+          <w:szCs w:val="24"/>
+          <w:lang w:val="es-419"/>
+        </w:rPr>
+        <w:t xml:space="preserve">. Su comportamiento es aleatorio. Al menos 4 </w:t>
+      </w:r>
+      <w:proofErr w:type="spellStart"/>
+      <w:r>
+        <w:rPr>
+          <w:rFonts w:ascii="Times New Roman" w:hAnsi="Times New Roman" w:cs="Times New Roman"/>
+          <w:sz w:val="24"/>
+          <w:szCs w:val="24"/>
+          <w:lang w:val="es-419"/>
+        </w:rPr>
+        <w:t>bots</w:t>
+      </w:r>
+      <w:proofErr w:type="spellEnd"/>
+      <w:r>
+        <w:rPr>
+          <w:rFonts w:ascii="Times New Roman" w:hAnsi="Times New Roman" w:cs="Times New Roman"/>
+          <w:sz w:val="24"/>
+          <w:szCs w:val="24"/>
+          <w:lang w:val="es-419"/>
+        </w:rPr>
+        <w:t xml:space="preserve"> simultáneos deberán aparecer en el juego</w:t>
       </w:r>
       <w:r>
         <w:rPr>
@@ -1556,7 +1676,27 @@
           <w:szCs w:val="24"/>
           <w:lang w:val="es-419"/>
         </w:rPr>
-        <w:t>El juego se programará en C# con interfaz gráfica en Windows Forms/MAUI/Unity</w:t>
+        <w:t xml:space="preserve">El juego se programará en C# con interfaz gráfica en Windows </w:t>
+      </w:r>
+      <w:proofErr w:type="spellStart"/>
+      <w:r>
+        <w:rPr>
+          <w:rFonts w:ascii="Times New Roman" w:hAnsi="Times New Roman" w:cs="Times New Roman"/>
+          <w:sz w:val="24"/>
+          <w:szCs w:val="24"/>
+          <w:lang w:val="es-419"/>
+        </w:rPr>
+        <w:t>Forms</w:t>
+      </w:r>
+      <w:proofErr w:type="spellEnd"/>
+      <w:r>
+        <w:rPr>
+          <w:rFonts w:ascii="Times New Roman" w:hAnsi="Times New Roman" w:cs="Times New Roman"/>
+          <w:sz w:val="24"/>
+          <w:szCs w:val="24"/>
+          <w:lang w:val="es-419"/>
+        </w:rPr>
+        <w:t>/MAUI/Unity</w:t>
       </w:r>
       <w:r>
         <w:rPr>
@@ -1741,7 +1881,47 @@
           <w:szCs w:val="24"/>
           <w:lang w:val="es-419"/>
         </w:rPr>
-        <w:t xml:space="preserve"> en Visual Studio 2022 utilizando el lenguaje de programación C#. Para la creación de la interfaz se eligió una opción diferente a las propuestas en los requerimientos, en este caso seleccionó el framework MonoGame el cual permite desarrollar juegos mediante código.</w:t>
+        <w:t xml:space="preserve"> en Visual Studio 2022 utilizando el lenguaje de programación C#. Para la creación de la interfaz se eligió una opción diferente a las propuestas en los requerimientos, en este caso seleccionó el </w:t>
+      </w:r>
+      <w:proofErr w:type="spellStart"/>
+      <w:r>
+        <w:rPr>
+          <w:rFonts w:ascii="Times New Roman" w:hAnsi="Times New Roman" w:cs="Times New Roman"/>
+          <w:sz w:val="24"/>
+          <w:szCs w:val="24"/>
+          <w:lang w:val="es-419"/>
+        </w:rPr>
+        <w:t>framework</w:t>
+      </w:r>
+      <w:proofErr w:type="spellEnd"/>
+      <w:r>
+        <w:rPr>
+          <w:rFonts w:ascii="Times New Roman" w:hAnsi="Times New Roman" w:cs="Times New Roman"/>
+          <w:sz w:val="24"/>
+          <w:szCs w:val="24"/>
+          <w:lang w:val="es-419"/>
+        </w:rPr>
+        <w:t xml:space="preserve"> </w:t>
+      </w:r>
+      <w:proofErr w:type="spellStart"/>
+      <w:r>
+        <w:rPr>
+          <w:rFonts w:ascii="Times New Roman" w:hAnsi="Times New Roman" w:cs="Times New Roman"/>
+          <w:sz w:val="24"/>
+          <w:szCs w:val="24"/>
+          <w:lang w:val="es-419"/>
+        </w:rPr>
+        <w:t>MonoGame</w:t>
+      </w:r>
+      <w:proofErr w:type="spellEnd"/>
+      <w:r>
+        <w:rPr>
+          <w:rFonts w:ascii="Times New Roman" w:hAnsi="Times New Roman" w:cs="Times New Roman"/>
+          <w:sz w:val="24"/>
+          <w:szCs w:val="24"/>
+          <w:lang w:val="es-419"/>
+        </w:rPr>
+        <w:t xml:space="preserve"> el cual permite desarrollar juegos mediante código.</w:t>
       </w:r>
       <w:r>
         <w:rPr>
@@ -1830,6 +2010,7 @@
         </w:rPr>
         <w:t xml:space="preserve">Para este requerimiento se crearon dos clases, una llamada </w:t>
       </w:r>
+      <w:proofErr w:type="spellStart"/>
       <w:r>
         <w:rPr>
           <w:rFonts w:ascii="Times New Roman" w:hAnsi="Times New Roman" w:cs="Times New Roman"/>
@@ -1841,6 +2022,7 @@
         </w:rPr>
         <w:t>PlayerNode</w:t>
       </w:r>
+      <w:proofErr w:type="spellEnd"/>
       <w:r>
         <w:rPr>
           <w:rFonts w:ascii="Times New Roman" w:hAnsi="Times New Roman" w:cs="Times New Roman"/>
@@ -1899,6 +2081,7 @@
         </w:rPr>
         <w:t xml:space="preserve"> una referencia al siguiente y un </w:t>
       </w:r>
+      <w:proofErr w:type="spellStart"/>
       <w:r>
         <w:rPr>
           <w:rFonts w:ascii="Times New Roman" w:hAnsi="Times New Roman" w:cs="Times New Roman"/>
@@ -1910,6 +2093,7 @@
         </w:rPr>
         <w:t>MapNode</w:t>
       </w:r>
+      <w:proofErr w:type="spellEnd"/>
       <w:r>
         <w:rPr>
           <w:rFonts w:ascii="Times New Roman" w:hAnsi="Times New Roman" w:cs="Times New Roman"/>
@@ -2017,6 +2201,7 @@
         </w:rPr>
         <w:t xml:space="preserve"> pero conforme hace los primeros movimientos se van creado los </w:t>
       </w:r>
+      <w:proofErr w:type="spellStart"/>
       <w:r>
         <w:rPr>
           <w:rFonts w:ascii="Times New Roman" w:hAnsi="Times New Roman" w:cs="Times New Roman"/>
@@ -2028,6 +2213,7 @@
         </w:rPr>
         <w:t>PlayerNode</w:t>
       </w:r>
+      <w:proofErr w:type="spellEnd"/>
       <w:r>
         <w:rPr>
           <w:rFonts w:ascii="Times New Roman" w:hAnsi="Times New Roman" w:cs="Times New Roman"/>
@@ -2106,7 +2292,47 @@
           <w:szCs w:val="24"/>
           <w:lang w:val="es-419"/>
         </w:rPr>
-        <w:t xml:space="preserve">método de fábrica para crear la instancia del jugador ya que este se define en el mapa, pero por como MonoGame funciona aun no se tienen todos los atributos necesarios, por lo que se utilizó un método constructor vacío y una función estática a nivel de clase que retorna una instancia de </w:t>
+        <w:t xml:space="preserve">método de fábrica para crear la instancia del jugador ya que este se define en el mapa, pero por como </w:t>
+      </w:r>
+      <w:proofErr w:type="spellStart"/>
+      <w:r>
+        <w:rPr>
+          <w:rFonts w:ascii="Times New Roman" w:hAnsi="Times New Roman" w:cs="Times New Roman"/>
+          <w:sz w:val="24"/>
+          <w:szCs w:val="24"/>
+          <w:lang w:val="es-419"/>
+        </w:rPr>
+        <w:t>MonoGame</w:t>
+      </w:r>
+      <w:proofErr w:type="spellEnd"/>
+      <w:r>
+        <w:rPr>
+          <w:rFonts w:ascii="Times New Roman" w:hAnsi="Times New Roman" w:cs="Times New Roman"/>
+          <w:sz w:val="24"/>
+          <w:szCs w:val="24"/>
+          <w:lang w:val="es-419"/>
+        </w:rPr>
+        <w:t xml:space="preserve"> funciona </w:t>
+      </w:r>
+      <w:proofErr w:type="spellStart"/>
+      <w:r>
+        <w:rPr>
+          <w:rFonts w:ascii="Times New Roman" w:hAnsi="Times New Roman" w:cs="Times New Roman"/>
+          <w:sz w:val="24"/>
+          <w:szCs w:val="24"/>
+          <w:lang w:val="es-419"/>
+        </w:rPr>
+        <w:t>aun</w:t>
+      </w:r>
+      <w:proofErr w:type="spellEnd"/>
+      <w:r>
+        <w:rPr>
+          <w:rFonts w:ascii="Times New Roman" w:hAnsi="Times New Roman" w:cs="Times New Roman"/>
+          <w:sz w:val="24"/>
+          <w:szCs w:val="24"/>
+          <w:lang w:val="es-419"/>
+        </w:rPr>
+        <w:t xml:space="preserve"> no se tienen todos los atributos necesarios, por lo que se utilizó un método constructor vacío y una función estática a nivel de clase que retorna una instancia de </w:t>
       </w:r>
       <w:r>
         <w:rPr>
@@ -2148,16 +2374,56 @@
           <w:szCs w:val="24"/>
           <w:lang w:val="es-419"/>
         </w:rPr>
-        <w:t>Para poder dibujar un elemento en la interfaz gráfica de MonoGame se necesita de una textura, la cual es básicamente la imagen que se quiere dibujar</w:t>
-      </w:r>
-      <w:r>
-        <w:rPr>
-          <w:rFonts w:ascii="Times New Roman" w:hAnsi="Times New Roman" w:cs="Times New Roman"/>
-          <w:sz w:val="24"/>
-          <w:szCs w:val="24"/>
-          <w:lang w:val="es-419"/>
-        </w:rPr>
-        <w:t xml:space="preserve">, por esta razón se creo una clase llamada </w:t>
+        <w:t xml:space="preserve">Para poder dibujar un elemento en la interfaz gráfica de </w:t>
+      </w:r>
+      <w:proofErr w:type="spellStart"/>
+      <w:r>
+        <w:rPr>
+          <w:rFonts w:ascii="Times New Roman" w:hAnsi="Times New Roman" w:cs="Times New Roman"/>
+          <w:sz w:val="24"/>
+          <w:szCs w:val="24"/>
+          <w:lang w:val="es-419"/>
+        </w:rPr>
+        <w:t>MonoGame</w:t>
+      </w:r>
+      <w:proofErr w:type="spellEnd"/>
+      <w:r>
+        <w:rPr>
+          <w:rFonts w:ascii="Times New Roman" w:hAnsi="Times New Roman" w:cs="Times New Roman"/>
+          <w:sz w:val="24"/>
+          <w:szCs w:val="24"/>
+          <w:lang w:val="es-419"/>
+        </w:rPr>
+        <w:t xml:space="preserve"> se necesita de una textura, la cual es básicamente la imagen que se quiere dibujar</w:t>
+      </w:r>
+      <w:r>
+        <w:rPr>
+          <w:rFonts w:ascii="Times New Roman" w:hAnsi="Times New Roman" w:cs="Times New Roman"/>
+          <w:sz w:val="24"/>
+          <w:szCs w:val="24"/>
+          <w:lang w:val="es-419"/>
+        </w:rPr>
+        <w:t xml:space="preserve">, por esta razón se </w:t>
+      </w:r>
+      <w:proofErr w:type="spellStart"/>
+      <w:r>
+        <w:rPr>
+          <w:rFonts w:ascii="Times New Roman" w:hAnsi="Times New Roman" w:cs="Times New Roman"/>
+          <w:sz w:val="24"/>
+          <w:szCs w:val="24"/>
+          <w:lang w:val="es-419"/>
+        </w:rPr>
+        <w:t>creo</w:t>
+      </w:r>
+      <w:proofErr w:type="spellEnd"/>
+      <w:r>
+        <w:rPr>
+          <w:rFonts w:ascii="Times New Roman" w:hAnsi="Times New Roman" w:cs="Times New Roman"/>
+          <w:sz w:val="24"/>
+          <w:szCs w:val="24"/>
+          <w:lang w:val="es-419"/>
+        </w:rPr>
+        <w:t xml:space="preserve"> una clase llamada </w:t>
       </w:r>
       <w:r>
         <w:rPr>
@@ -2188,6 +2454,7 @@
         </w:rPr>
         <w:t xml:space="preserve">cual tiene como atributo una textura y la posición donde se va a dibujar. La clase </w:t>
       </w:r>
+      <w:proofErr w:type="spellStart"/>
       <w:r>
         <w:rPr>
           <w:rFonts w:ascii="Times New Roman" w:hAnsi="Times New Roman" w:cs="Times New Roman"/>
@@ -2197,7 +2464,19 @@
           <w:szCs w:val="24"/>
           <w:lang w:val="es-419"/>
         </w:rPr>
-        <w:t xml:space="preserve">PlayerNode </w:t>
+        <w:t>PlayerNode</w:t>
+      </w:r>
+      <w:proofErr w:type="spellEnd"/>
+      <w:r>
+        <w:rPr>
+          <w:rFonts w:ascii="Times New Roman" w:hAnsi="Times New Roman" w:cs="Times New Roman"/>
+          <w:i/>
+          <w:iCs/>
+          <w:sz w:val="24"/>
+          <w:szCs w:val="24"/>
+          <w:lang w:val="es-419"/>
+        </w:rPr>
+        <w:t xml:space="preserve"> </w:t>
       </w:r>
       <w:r>
         <w:rPr>
@@ -2454,6 +2733,7 @@
         </w:rPr>
         <w:t xml:space="preserve">mediante el uso de la clase </w:t>
       </w:r>
+      <w:proofErr w:type="spellStart"/>
       <w:r>
         <w:rPr>
           <w:rFonts w:ascii="Times New Roman" w:hAnsi="Times New Roman" w:cs="Times New Roman"/>
@@ -2465,6 +2745,7 @@
         </w:rPr>
         <w:t>random</w:t>
       </w:r>
+      <w:proofErr w:type="spellEnd"/>
       <w:r>
         <w:rPr>
           <w:rFonts w:ascii="Times New Roman" w:hAnsi="Times New Roman" w:cs="Times New Roman"/>
@@ -2659,6 +2940,7 @@
         </w:rPr>
         <w:t xml:space="preserve">, en caso de serlo crea un nuevo nodo lo coloca al final de la lista y asigna el </w:t>
       </w:r>
+      <w:proofErr w:type="spellStart"/>
       <w:r>
         <w:rPr>
           <w:rFonts w:ascii="Times New Roman" w:hAnsi="Times New Roman" w:cs="Times New Roman"/>
@@ -2670,6 +2952,7 @@
         </w:rPr>
         <w:t>MapNode</w:t>
       </w:r>
+      <w:proofErr w:type="spellEnd"/>
       <w:r>
         <w:rPr>
           <w:rFonts w:ascii="Times New Roman" w:hAnsi="Times New Roman" w:cs="Times New Roman"/>
@@ -2967,6 +3250,7 @@
         </w:rPr>
         <w:t xml:space="preserve">l agrega un elemento al tope cada vez que el jugador avanza a un </w:t>
       </w:r>
+      <w:proofErr w:type="spellStart"/>
       <w:r>
         <w:rPr>
           <w:rFonts w:ascii="Times New Roman" w:hAnsi="Times New Roman" w:cs="Times New Roman"/>
@@ -2978,6 +3262,7 @@
         </w:rPr>
         <w:t>MapNode</w:t>
       </w:r>
+      <w:proofErr w:type="spellEnd"/>
       <w:r>
         <w:rPr>
           <w:rFonts w:ascii="Times New Roman" w:hAnsi="Times New Roman" w:cs="Times New Roman"/>
@@ -3086,6 +3371,7 @@
         </w:rPr>
         <w:t xml:space="preserve">Al momento que una moto se destruye la clase </w:t>
       </w:r>
+      <w:proofErr w:type="spellStart"/>
       <w:r>
         <w:rPr>
           <w:rFonts w:ascii="Times New Roman" w:hAnsi="Times New Roman" w:cs="Times New Roman"/>
@@ -3095,17 +3381,9 @@
           <w:szCs w:val="24"/>
           <w:lang w:val="es-419"/>
         </w:rPr>
-        <w:t xml:space="preserve">Map </w:t>
-      </w:r>
-      <w:r>
-        <w:rPr>
-          <w:rFonts w:ascii="Times New Roman" w:hAnsi="Times New Roman" w:cs="Times New Roman"/>
-          <w:sz w:val="24"/>
-          <w:szCs w:val="24"/>
-          <w:lang w:val="es-419"/>
-        </w:rPr>
-        <w:t xml:space="preserve">que es la lista enlazada de </w:t>
-      </w:r>
+        <w:t>Map</w:t>
+      </w:r>
+      <w:proofErr w:type="spellEnd"/>
       <w:r>
         <w:rPr>
           <w:rFonts w:ascii="Times New Roman" w:hAnsi="Times New Roman" w:cs="Times New Roman"/>
@@ -3115,26 +3393,18 @@
           <w:szCs w:val="24"/>
           <w:lang w:val="es-419"/>
         </w:rPr>
-        <w:t xml:space="preserve">MapNode </w:t>
-      </w:r>
-      <w:r>
-        <w:rPr>
-          <w:rFonts w:ascii="Times New Roman" w:hAnsi="Times New Roman" w:cs="Times New Roman"/>
-          <w:sz w:val="24"/>
-          <w:szCs w:val="24"/>
-          <w:lang w:val="es-419"/>
-        </w:rPr>
-        <w:t xml:space="preserve">antes de asignar al jugador o enemigos como nulos, para que ya no se muestren en el mapa, accede </w:t>
-      </w:r>
-      <w:r>
-        <w:rPr>
-          <w:rFonts w:ascii="Times New Roman" w:hAnsi="Times New Roman" w:cs="Times New Roman"/>
-          <w:sz w:val="24"/>
-          <w:szCs w:val="24"/>
-          <w:lang w:val="es-419"/>
-        </w:rPr>
-        <w:t xml:space="preserve">a la pila de poderes y cola de ítems. Los va sacando uno a uno y mediante la clase </w:t>
-      </w:r>
+        <w:t xml:space="preserve"> </w:t>
+      </w:r>
+      <w:r>
+        <w:rPr>
+          <w:rFonts w:ascii="Times New Roman" w:hAnsi="Times New Roman" w:cs="Times New Roman"/>
+          <w:sz w:val="24"/>
+          <w:szCs w:val="24"/>
+          <w:lang w:val="es-419"/>
+        </w:rPr>
+        <w:t xml:space="preserve">que es la lista enlazada de </w:t>
+      </w:r>
+      <w:proofErr w:type="spellStart"/>
       <w:r>
         <w:rPr>
           <w:rFonts w:ascii="Times New Roman" w:hAnsi="Times New Roman" w:cs="Times New Roman"/>
@@ -3144,26 +3414,9 @@
           <w:szCs w:val="24"/>
           <w:lang w:val="es-419"/>
         </w:rPr>
-        <w:t>Random</w:t>
-      </w:r>
-      <w:r>
-        <w:rPr>
-          <w:rFonts w:ascii="Times New Roman" w:hAnsi="Times New Roman" w:cs="Times New Roman"/>
-          <w:sz w:val="24"/>
-          <w:szCs w:val="24"/>
-          <w:lang w:val="es-419"/>
-        </w:rPr>
-        <w:t xml:space="preserve"> se genera un valor para columna y fila donde se van a asignar estos ítems y poderes </w:t>
-      </w:r>
-      <w:r>
-        <w:rPr>
-          <w:rFonts w:ascii="Times New Roman" w:hAnsi="Times New Roman" w:cs="Times New Roman"/>
-          <w:sz w:val="24"/>
-          <w:szCs w:val="24"/>
-          <w:lang w:val="es-419"/>
-        </w:rPr>
-        <w:t xml:space="preserve">a un </w:t>
-      </w:r>
+        <w:t>MapNode</w:t>
+      </w:r>
+      <w:proofErr w:type="spellEnd"/>
       <w:r>
         <w:rPr>
           <w:rFonts w:ascii="Times New Roman" w:hAnsi="Times New Roman" w:cs="Times New Roman"/>
@@ -3173,17 +3426,27 @@
           <w:szCs w:val="24"/>
           <w:lang w:val="es-419"/>
         </w:rPr>
-        <w:t>MapNode</w:t>
-      </w:r>
-      <w:r>
-        <w:rPr>
-          <w:rFonts w:ascii="Times New Roman" w:hAnsi="Times New Roman" w:cs="Times New Roman"/>
-          <w:sz w:val="24"/>
-          <w:szCs w:val="24"/>
-          <w:lang w:val="es-419"/>
-        </w:rPr>
-        <w:t xml:space="preserve"> para que regresen al mapa. </w:t>
-      </w:r>
+        <w:t xml:space="preserve"> </w:t>
+      </w:r>
+      <w:r>
+        <w:rPr>
+          <w:rFonts w:ascii="Times New Roman" w:hAnsi="Times New Roman" w:cs="Times New Roman"/>
+          <w:sz w:val="24"/>
+          <w:szCs w:val="24"/>
+          <w:lang w:val="es-419"/>
+        </w:rPr>
+        <w:t xml:space="preserve">antes de asignar al jugador o enemigos como nulos, para que ya no se muestren en el mapa, accede </w:t>
+      </w:r>
+      <w:r>
+        <w:rPr>
+          <w:rFonts w:ascii="Times New Roman" w:hAnsi="Times New Roman" w:cs="Times New Roman"/>
+          <w:sz w:val="24"/>
+          <w:szCs w:val="24"/>
+          <w:lang w:val="es-419"/>
+        </w:rPr>
+        <w:t xml:space="preserve">a la pila de poderes y cola de ítems. Los va sacando uno a uno y mediante la clase </w:t>
+      </w:r>
+      <w:proofErr w:type="spellStart"/>
       <w:r>
         <w:rPr>
           <w:rFonts w:ascii="Times New Roman" w:hAnsi="Times New Roman" w:cs="Times New Roman"/>
@@ -3193,7 +3456,72 @@
           <w:szCs w:val="24"/>
           <w:lang w:val="es-419"/>
         </w:rPr>
-        <w:t xml:space="preserve">Map </w:t>
+        <w:t>Random</w:t>
+      </w:r>
+      <w:proofErr w:type="spellEnd"/>
+      <w:r>
+        <w:rPr>
+          <w:rFonts w:ascii="Times New Roman" w:hAnsi="Times New Roman" w:cs="Times New Roman"/>
+          <w:sz w:val="24"/>
+          <w:szCs w:val="24"/>
+          <w:lang w:val="es-419"/>
+        </w:rPr>
+        <w:t xml:space="preserve"> se genera un valor para columna y fila donde se van a asignar estos ítems y poderes </w:t>
+      </w:r>
+      <w:r>
+        <w:rPr>
+          <w:rFonts w:ascii="Times New Roman" w:hAnsi="Times New Roman" w:cs="Times New Roman"/>
+          <w:sz w:val="24"/>
+          <w:szCs w:val="24"/>
+          <w:lang w:val="es-419"/>
+        </w:rPr>
+        <w:t xml:space="preserve">a un </w:t>
+      </w:r>
+      <w:proofErr w:type="spellStart"/>
+      <w:r>
+        <w:rPr>
+          <w:rFonts w:ascii="Times New Roman" w:hAnsi="Times New Roman" w:cs="Times New Roman"/>
+          <w:i/>
+          <w:iCs/>
+          <w:sz w:val="24"/>
+          <w:szCs w:val="24"/>
+          <w:lang w:val="es-419"/>
+        </w:rPr>
+        <w:t>MapNode</w:t>
+      </w:r>
+      <w:proofErr w:type="spellEnd"/>
+      <w:r>
+        <w:rPr>
+          <w:rFonts w:ascii="Times New Roman" w:hAnsi="Times New Roman" w:cs="Times New Roman"/>
+          <w:sz w:val="24"/>
+          <w:szCs w:val="24"/>
+          <w:lang w:val="es-419"/>
+        </w:rPr>
+        <w:t xml:space="preserve"> para que regresen al mapa. </w:t>
+      </w:r>
+      <w:proofErr w:type="spellStart"/>
+      <w:r>
+        <w:rPr>
+          <w:rFonts w:ascii="Times New Roman" w:hAnsi="Times New Roman" w:cs="Times New Roman"/>
+          <w:i/>
+          <w:iCs/>
+          <w:sz w:val="24"/>
+          <w:szCs w:val="24"/>
+          <w:lang w:val="es-419"/>
+        </w:rPr>
+        <w:t>Map</w:t>
+      </w:r>
+      <w:proofErr w:type="spellEnd"/>
+      <w:r>
+        <w:rPr>
+          <w:rFonts w:ascii="Times New Roman" w:hAnsi="Times New Roman" w:cs="Times New Roman"/>
+          <w:i/>
+          <w:iCs/>
+          <w:sz w:val="24"/>
+          <w:szCs w:val="24"/>
+          <w:lang w:val="es-419"/>
+        </w:rPr>
+        <w:t xml:space="preserve"> </w:t>
       </w:r>
       <w:r>
         <w:rPr>
@@ -3466,8 +3794,39 @@
           <w:szCs w:val="24"/>
           <w:lang w:val="es-419"/>
         </w:rPr>
-        <w:t>En MonoGame existe un método llamado Update</w:t>
-      </w:r>
+        <w:t xml:space="preserve">En </w:t>
+      </w:r>
+      <w:proofErr w:type="spellStart"/>
+      <w:r>
+        <w:rPr>
+          <w:rFonts w:ascii="Times New Roman" w:hAnsi="Times New Roman" w:cs="Times New Roman"/>
+          <w:sz w:val="24"/>
+          <w:szCs w:val="24"/>
+          <w:lang w:val="es-419"/>
+        </w:rPr>
+        <w:t>MonoGame</w:t>
+      </w:r>
+      <w:proofErr w:type="spellEnd"/>
+      <w:r>
+        <w:rPr>
+          <w:rFonts w:ascii="Times New Roman" w:hAnsi="Times New Roman" w:cs="Times New Roman"/>
+          <w:sz w:val="24"/>
+          <w:szCs w:val="24"/>
+          <w:lang w:val="es-419"/>
+        </w:rPr>
+        <w:t xml:space="preserve"> existe un método llamado </w:t>
+      </w:r>
+      <w:proofErr w:type="spellStart"/>
+      <w:r>
+        <w:rPr>
+          <w:rFonts w:ascii="Times New Roman" w:hAnsi="Times New Roman" w:cs="Times New Roman"/>
+          <w:sz w:val="24"/>
+          <w:szCs w:val="24"/>
+          <w:lang w:val="es-419"/>
+        </w:rPr>
+        <w:t>Update</w:t>
+      </w:r>
+      <w:proofErr w:type="spellEnd"/>
       <w:r>
         <w:rPr>
           <w:rFonts w:ascii="Times New Roman" w:hAnsi="Times New Roman" w:cs="Times New Roman"/>
@@ -3506,6 +3865,7 @@
         </w:rPr>
         <w:t xml:space="preserve"> se llama desde la clase </w:t>
       </w:r>
+      <w:proofErr w:type="spellStart"/>
       <w:r>
         <w:rPr>
           <w:rFonts w:ascii="Times New Roman" w:hAnsi="Times New Roman" w:cs="Times New Roman"/>
@@ -3517,6 +3877,7 @@
         </w:rPr>
         <w:t>Map</w:t>
       </w:r>
+      <w:proofErr w:type="spellEnd"/>
       <w:r>
         <w:rPr>
           <w:rFonts w:ascii="Times New Roman" w:hAnsi="Times New Roman" w:cs="Times New Roman"/>
@@ -3544,7 +3905,29 @@
           <w:szCs w:val="24"/>
           <w:lang w:val="es-419"/>
         </w:rPr>
-        <w:t xml:space="preserve">. Este método se llama por cada frame que transcurre en el juego. Dentro del método del jugador para manejar la lógica se </w:t>
+        <w:t xml:space="preserve">. Este método se llama por cada </w:t>
+      </w:r>
+      <w:proofErr w:type="spellStart"/>
+      <w:proofErr w:type="gramStart"/>
+      <w:r>
+        <w:rPr>
+          <w:rFonts w:ascii="Times New Roman" w:hAnsi="Times New Roman" w:cs="Times New Roman"/>
+          <w:sz w:val="24"/>
+          <w:szCs w:val="24"/>
+          <w:lang w:val="es-419"/>
+        </w:rPr>
+        <w:t>frame</w:t>
+      </w:r>
+      <w:proofErr w:type="spellEnd"/>
+      <w:proofErr w:type="gramEnd"/>
+      <w:r>
+        <w:rPr>
+          <w:rFonts w:ascii="Times New Roman" w:hAnsi="Times New Roman" w:cs="Times New Roman"/>
+          <w:sz w:val="24"/>
+          <w:szCs w:val="24"/>
+          <w:lang w:val="es-419"/>
+        </w:rPr>
+        <w:t xml:space="preserve"> que transcurre en el juego. Dentro del método del jugador para manejar la lógica se </w:t>
       </w:r>
       <w:r>
         <w:rPr>
@@ -3606,6 +3989,7 @@
         </w:rPr>
         <w:t xml:space="preserve">Antes de cada movimiento se valida el contenido del siguiente nodo del mapa donde estará la moto, en caso de ser un </w:t>
       </w:r>
+      <w:proofErr w:type="spellStart"/>
       <w:r>
         <w:rPr>
           <w:rFonts w:ascii="Times New Roman" w:hAnsi="Times New Roman" w:cs="Times New Roman"/>
@@ -3615,7 +3999,19 @@
           <w:szCs w:val="24"/>
           <w:lang w:val="es-419"/>
         </w:rPr>
-        <w:t xml:space="preserve">PlayerNode </w:t>
+        <w:t>PlayerNode</w:t>
+      </w:r>
+      <w:proofErr w:type="spellEnd"/>
+      <w:r>
+        <w:rPr>
+          <w:rFonts w:ascii="Times New Roman" w:hAnsi="Times New Roman" w:cs="Times New Roman"/>
+          <w:i/>
+          <w:iCs/>
+          <w:sz w:val="24"/>
+          <w:szCs w:val="24"/>
+          <w:lang w:val="es-419"/>
+        </w:rPr>
+        <w:t xml:space="preserve"> </w:t>
       </w:r>
       <w:r>
         <w:rPr>
@@ -3680,6 +4076,7 @@
         </w:rPr>
         <w:t xml:space="preserve">Para poder crear el mapa mediante una lista enlazada se utilizaron dos clases llamadas </w:t>
       </w:r>
+      <w:proofErr w:type="spellStart"/>
       <w:r>
         <w:rPr>
           <w:rFonts w:ascii="Times New Roman" w:hAnsi="Times New Roman" w:cs="Times New Roman"/>
@@ -3689,17 +4086,9 @@
           <w:szCs w:val="24"/>
           <w:lang w:val="es-419"/>
         </w:rPr>
-        <w:t xml:space="preserve">MapNode </w:t>
-      </w:r>
-      <w:r>
-        <w:rPr>
-          <w:rFonts w:ascii="Times New Roman" w:hAnsi="Times New Roman" w:cs="Times New Roman"/>
-          <w:sz w:val="24"/>
-          <w:szCs w:val="24"/>
-          <w:lang w:val="es-419"/>
-        </w:rPr>
-        <w:t xml:space="preserve">y </w:t>
-      </w:r>
+        <w:t>MapNode</w:t>
+      </w:r>
+      <w:proofErr w:type="spellEnd"/>
       <w:r>
         <w:rPr>
           <w:rFonts w:ascii="Times New Roman" w:hAnsi="Times New Roman" w:cs="Times New Roman"/>
@@ -3709,26 +4098,18 @@
           <w:szCs w:val="24"/>
           <w:lang w:val="es-419"/>
         </w:rPr>
-        <w:t>Map</w:t>
-      </w:r>
-      <w:r>
-        <w:rPr>
-          <w:rFonts w:ascii="Times New Roman" w:hAnsi="Times New Roman" w:cs="Times New Roman"/>
-          <w:sz w:val="24"/>
-          <w:szCs w:val="24"/>
-          <w:lang w:val="es-419"/>
-        </w:rPr>
-        <w:t>. La primera corresponde al nodo el cual cuenta con una refe</w:t>
-      </w:r>
-      <w:r>
-        <w:rPr>
-          <w:rFonts w:ascii="Times New Roman" w:hAnsi="Times New Roman" w:cs="Times New Roman"/>
-          <w:sz w:val="24"/>
-          <w:szCs w:val="24"/>
-          <w:lang w:val="es-419"/>
-        </w:rPr>
-        <w:t xml:space="preserve">rencia a cuatro variables de tipo </w:t>
-      </w:r>
+        <w:t xml:space="preserve"> </w:t>
+      </w:r>
+      <w:r>
+        <w:rPr>
+          <w:rFonts w:ascii="Times New Roman" w:hAnsi="Times New Roman" w:cs="Times New Roman"/>
+          <w:sz w:val="24"/>
+          <w:szCs w:val="24"/>
+          <w:lang w:val="es-419"/>
+        </w:rPr>
+        <w:t xml:space="preserve">y </w:t>
+      </w:r>
+      <w:proofErr w:type="spellStart"/>
       <w:r>
         <w:rPr>
           <w:rFonts w:ascii="Times New Roman" w:hAnsi="Times New Roman" w:cs="Times New Roman"/>
@@ -3738,26 +4119,28 @@
           <w:szCs w:val="24"/>
           <w:lang w:val="es-419"/>
         </w:rPr>
-        <w:t>MapNode</w:t>
-      </w:r>
-      <w:r>
-        <w:rPr>
-          <w:rFonts w:ascii="Times New Roman" w:hAnsi="Times New Roman" w:cs="Times New Roman"/>
-          <w:sz w:val="24"/>
-          <w:szCs w:val="24"/>
-          <w:lang w:val="es-419"/>
-        </w:rPr>
-        <w:t xml:space="preserve"> para cada una de las 4 posibles direcciones, también se le asigna un valor para la fila y columna que le corresponde</w:t>
-      </w:r>
-      <w:r>
-        <w:rPr>
-          <w:rFonts w:ascii="Times New Roman" w:hAnsi="Times New Roman" w:cs="Times New Roman"/>
-          <w:sz w:val="24"/>
-          <w:szCs w:val="24"/>
-          <w:lang w:val="es-419"/>
-        </w:rPr>
-        <w:t xml:space="preserve"> en el mapa, asimilando a una matriz, y una variable de tipo </w:t>
-      </w:r>
+        <w:t>Map</w:t>
+      </w:r>
+      <w:proofErr w:type="spellEnd"/>
+      <w:r>
+        <w:rPr>
+          <w:rFonts w:ascii="Times New Roman" w:hAnsi="Times New Roman" w:cs="Times New Roman"/>
+          <w:sz w:val="24"/>
+          <w:szCs w:val="24"/>
+          <w:lang w:val="es-419"/>
+        </w:rPr>
+        <w:t>. La primera corresponde al nodo el cual cuenta con una refe</w:t>
+      </w:r>
+      <w:r>
+        <w:rPr>
+          <w:rFonts w:ascii="Times New Roman" w:hAnsi="Times New Roman" w:cs="Times New Roman"/>
+          <w:sz w:val="24"/>
+          <w:szCs w:val="24"/>
+          <w:lang w:val="es-419"/>
+        </w:rPr>
+        <w:t xml:space="preserve">rencia a cuatro variables de tipo </w:t>
+      </w:r>
+      <w:proofErr w:type="spellStart"/>
       <w:r>
         <w:rPr>
           <w:rFonts w:ascii="Times New Roman" w:hAnsi="Times New Roman" w:cs="Times New Roman"/>
@@ -3767,25 +4150,26 @@
           <w:szCs w:val="24"/>
           <w:lang w:val="es-419"/>
         </w:rPr>
-        <w:t>Sprite</w:t>
-      </w:r>
-      <w:r>
-        <w:rPr>
-          <w:rFonts w:ascii="Times New Roman" w:hAnsi="Times New Roman" w:cs="Times New Roman"/>
-          <w:sz w:val="24"/>
-          <w:szCs w:val="24"/>
-          <w:lang w:val="es-419"/>
-        </w:rPr>
-        <w:t xml:space="preserve"> que corresponde a los diferentes elementos que se mostraran en el mapa</w:t>
-      </w:r>
-      <w:r>
-        <w:rPr>
-          <w:rFonts w:ascii="Times New Roman" w:hAnsi="Times New Roman" w:cs="Times New Roman"/>
-          <w:sz w:val="24"/>
-          <w:szCs w:val="24"/>
-          <w:lang w:val="es-419"/>
-        </w:rPr>
-        <w:t xml:space="preserve">. Los ítems, poderes y nodos del jugador heredan de </w:t>
+        <w:t>MapNode</w:t>
+      </w:r>
+      <w:proofErr w:type="spellEnd"/>
+      <w:r>
+        <w:rPr>
+          <w:rFonts w:ascii="Times New Roman" w:hAnsi="Times New Roman" w:cs="Times New Roman"/>
+          <w:sz w:val="24"/>
+          <w:szCs w:val="24"/>
+          <w:lang w:val="es-419"/>
+        </w:rPr>
+        <w:t xml:space="preserve"> para cada una de las 4 posibles direcciones, también se le asigna un valor para la fila y columna que le corresponde</w:t>
+      </w:r>
+      <w:r>
+        <w:rPr>
+          <w:rFonts w:ascii="Times New Roman" w:hAnsi="Times New Roman" w:cs="Times New Roman"/>
+          <w:sz w:val="24"/>
+          <w:szCs w:val="24"/>
+          <w:lang w:val="es-419"/>
+        </w:rPr>
+        <w:t xml:space="preserve"> en el mapa, asimilando a una matriz, y una variable de tipo </w:t>
       </w:r>
       <w:r>
         <w:rPr>
@@ -3805,6 +4189,35 @@
           <w:szCs w:val="24"/>
           <w:lang w:val="es-419"/>
         </w:rPr>
+        <w:t xml:space="preserve"> que corresponde a los diferentes elementos que se mostraran en el mapa</w:t>
+      </w:r>
+      <w:r>
+        <w:rPr>
+          <w:rFonts w:ascii="Times New Roman" w:hAnsi="Times New Roman" w:cs="Times New Roman"/>
+          <w:sz w:val="24"/>
+          <w:szCs w:val="24"/>
+          <w:lang w:val="es-419"/>
+        </w:rPr>
+        <w:t xml:space="preserve">. Los ítems, poderes y nodos del jugador heredan de </w:t>
+      </w:r>
+      <w:r>
+        <w:rPr>
+          <w:rFonts w:ascii="Times New Roman" w:hAnsi="Times New Roman" w:cs="Times New Roman"/>
+          <w:i/>
+          <w:iCs/>
+          <w:sz w:val="24"/>
+          <w:szCs w:val="24"/>
+          <w:lang w:val="es-419"/>
+        </w:rPr>
+        <w:t>Sprite</w:t>
+      </w:r>
+      <w:r>
+        <w:rPr>
+          <w:rFonts w:ascii="Times New Roman" w:hAnsi="Times New Roman" w:cs="Times New Roman"/>
+          <w:sz w:val="24"/>
+          <w:szCs w:val="24"/>
+          <w:lang w:val="es-419"/>
+        </w:rPr>
         <w:t xml:space="preserve"> para facilitar el almacenamiento, y dibujado, de los elementos en el mapa.</w:t>
       </w:r>
       <w:r>
@@ -3837,6 +4250,7 @@
         </w:rPr>
         <w:t xml:space="preserve">La clase </w:t>
       </w:r>
+      <w:proofErr w:type="spellStart"/>
       <w:r>
         <w:rPr>
           <w:rFonts w:ascii="Times New Roman" w:hAnsi="Times New Roman" w:cs="Times New Roman"/>
@@ -3848,6 +4262,7 @@
         </w:rPr>
         <w:t>Map</w:t>
       </w:r>
+      <w:proofErr w:type="spellEnd"/>
       <w:r>
         <w:rPr>
           <w:rFonts w:ascii="Times New Roman" w:hAnsi="Times New Roman" w:cs="Times New Roman"/>
@@ -3892,7 +4307,27 @@
           <w:szCs w:val="24"/>
           <w:lang w:val="es-419"/>
         </w:rPr>
-        <w:t>. Para la creación de los nodos se utiliza un for donde se itera según el número de filas y columnas</w:t>
+        <w:t xml:space="preserve">. Para la creación de los nodos se utiliza un </w:t>
+      </w:r>
+      <w:proofErr w:type="spellStart"/>
+      <w:r>
+        <w:rPr>
+          <w:rFonts w:ascii="Times New Roman" w:hAnsi="Times New Roman" w:cs="Times New Roman"/>
+          <w:sz w:val="24"/>
+          <w:szCs w:val="24"/>
+          <w:lang w:val="es-419"/>
+        </w:rPr>
+        <w:t>for</w:t>
+      </w:r>
+      <w:proofErr w:type="spellEnd"/>
+      <w:r>
+        <w:rPr>
+          <w:rFonts w:ascii="Times New Roman" w:hAnsi="Times New Roman" w:cs="Times New Roman"/>
+          <w:sz w:val="24"/>
+          <w:szCs w:val="24"/>
+          <w:lang w:val="es-419"/>
+        </w:rPr>
+        <w:t xml:space="preserve"> donde se itera según el número de filas y columnas</w:t>
       </w:r>
       <w:r>
         <w:rPr>
@@ -4014,6 +4449,7 @@
         </w:rPr>
         <w:t xml:space="preserve">Se crearon dos clases abstractas llamadas </w:t>
       </w:r>
+      <w:proofErr w:type="spellStart"/>
       <w:r>
         <w:rPr>
           <w:rFonts w:ascii="Times New Roman" w:hAnsi="Times New Roman" w:cs="Times New Roman"/>
@@ -4023,17 +4459,9 @@
           <w:szCs w:val="24"/>
           <w:lang w:val="es-419"/>
         </w:rPr>
-        <w:t xml:space="preserve">Item </w:t>
-      </w:r>
-      <w:r>
-        <w:rPr>
-          <w:rFonts w:ascii="Times New Roman" w:hAnsi="Times New Roman" w:cs="Times New Roman"/>
-          <w:sz w:val="24"/>
-          <w:szCs w:val="24"/>
-          <w:lang w:val="es-419"/>
-        </w:rPr>
-        <w:t xml:space="preserve">y </w:t>
-      </w:r>
+        <w:t>Item</w:t>
+      </w:r>
+      <w:proofErr w:type="spellEnd"/>
       <w:r>
         <w:rPr>
           <w:rFonts w:ascii="Times New Roman" w:hAnsi="Times New Roman" w:cs="Times New Roman"/>
@@ -4043,16 +4471,16 @@
           <w:szCs w:val="24"/>
           <w:lang w:val="es-419"/>
         </w:rPr>
-        <w:t>Poder</w:t>
-      </w:r>
-      <w:r>
-        <w:rPr>
-          <w:rFonts w:ascii="Times New Roman" w:hAnsi="Times New Roman" w:cs="Times New Roman"/>
-          <w:sz w:val="24"/>
-          <w:szCs w:val="24"/>
-          <w:lang w:val="es-419"/>
-        </w:rPr>
-        <w:t xml:space="preserve"> con un método abstracto para poder ejecutar el efecto según el tipo que sean. Ambas heredan de la clase </w:t>
+        <w:t xml:space="preserve"> </w:t>
+      </w:r>
+      <w:r>
+        <w:rPr>
+          <w:rFonts w:ascii="Times New Roman" w:hAnsi="Times New Roman" w:cs="Times New Roman"/>
+          <w:sz w:val="24"/>
+          <w:szCs w:val="24"/>
+          <w:lang w:val="es-419"/>
+        </w:rPr>
+        <w:t xml:space="preserve">y </w:t>
       </w:r>
       <w:r>
         <w:rPr>
@@ -4063,16 +4491,16 @@
           <w:szCs w:val="24"/>
           <w:lang w:val="es-419"/>
         </w:rPr>
-        <w:t>Sprite</w:t>
-      </w:r>
-      <w:r>
-        <w:rPr>
-          <w:rFonts w:ascii="Times New Roman" w:hAnsi="Times New Roman" w:cs="Times New Roman"/>
-          <w:sz w:val="24"/>
-          <w:szCs w:val="24"/>
-          <w:lang w:val="es-419"/>
-        </w:rPr>
-        <w:t xml:space="preserve"> la cual permite colocar imágenes en el mapa que representan cada uno de los ítems o poderes. Al iniciar el juego la clase </w:t>
+        <w:t>Poder</w:t>
+      </w:r>
+      <w:r>
+        <w:rPr>
+          <w:rFonts w:ascii="Times New Roman" w:hAnsi="Times New Roman" w:cs="Times New Roman"/>
+          <w:sz w:val="24"/>
+          <w:szCs w:val="24"/>
+          <w:lang w:val="es-419"/>
+        </w:rPr>
+        <w:t xml:space="preserve"> con un método abstracto para poder ejecutar el efecto según el tipo que sean. Ambas heredan de la clase </w:t>
       </w:r>
       <w:r>
         <w:rPr>
@@ -4083,17 +4511,18 @@
           <w:szCs w:val="24"/>
           <w:lang w:val="es-419"/>
         </w:rPr>
-        <w:t>Map</w:t>
-      </w:r>
-      <w:r>
-        <w:rPr>
-          <w:rFonts w:ascii="Times New Roman" w:hAnsi="Times New Roman" w:cs="Times New Roman"/>
-          <w:sz w:val="24"/>
-          <w:szCs w:val="24"/>
-          <w:lang w:val="es-419"/>
-        </w:rPr>
-        <w:t xml:space="preserve"> crea los ítems y poderes y los asigna a un </w:t>
-      </w:r>
+        <w:t>Sprite</w:t>
+      </w:r>
+      <w:r>
+        <w:rPr>
+          <w:rFonts w:ascii="Times New Roman" w:hAnsi="Times New Roman" w:cs="Times New Roman"/>
+          <w:sz w:val="24"/>
+          <w:szCs w:val="24"/>
+          <w:lang w:val="es-419"/>
+        </w:rPr>
+        <w:t xml:space="preserve"> la cual permite colocar imágenes en el mapa que representan cada uno de los ítems o poderes. Al iniciar el juego la clase </w:t>
+      </w:r>
+      <w:proofErr w:type="spellStart"/>
       <w:r>
         <w:rPr>
           <w:rFonts w:ascii="Times New Roman" w:hAnsi="Times New Roman" w:cs="Times New Roman"/>
@@ -4103,8 +4532,31 @@
           <w:szCs w:val="24"/>
           <w:lang w:val="es-419"/>
         </w:rPr>
+        <w:t>Map</w:t>
+      </w:r>
+      <w:proofErr w:type="spellEnd"/>
+      <w:r>
+        <w:rPr>
+          <w:rFonts w:ascii="Times New Roman" w:hAnsi="Times New Roman" w:cs="Times New Roman"/>
+          <w:sz w:val="24"/>
+          <w:szCs w:val="24"/>
+          <w:lang w:val="es-419"/>
+        </w:rPr>
+        <w:t xml:space="preserve"> crea los ítems y poderes y los asigna a un </w:t>
+      </w:r>
+      <w:proofErr w:type="spellStart"/>
+      <w:r>
+        <w:rPr>
+          <w:rFonts w:ascii="Times New Roman" w:hAnsi="Times New Roman" w:cs="Times New Roman"/>
+          <w:i/>
+          <w:iCs/>
+          <w:sz w:val="24"/>
+          <w:szCs w:val="24"/>
+          <w:lang w:val="es-419"/>
+        </w:rPr>
         <w:t>MapNode</w:t>
       </w:r>
+      <w:proofErr w:type="spellEnd"/>
       <w:r>
         <w:rPr>
           <w:rFonts w:ascii="Times New Roman" w:hAnsi="Times New Roman" w:cs="Times New Roman"/>
@@ -4368,7 +4820,27 @@
           <w:lang w:val="es-419"/>
         </w:rPr>
         <w:lastRenderedPageBreak/>
-        <w:t xml:space="preserve">Para la creación de los bots, o enemigos, se </w:t>
+        <w:t xml:space="preserve">Para la creación de los </w:t>
+      </w:r>
+      <w:proofErr w:type="spellStart"/>
+      <w:r>
+        <w:rPr>
+          <w:rFonts w:ascii="Times New Roman" w:hAnsi="Times New Roman" w:cs="Times New Roman"/>
+          <w:sz w:val="24"/>
+          <w:szCs w:val="24"/>
+          <w:lang w:val="es-419"/>
+        </w:rPr>
+        <w:t>bots</w:t>
+      </w:r>
+      <w:proofErr w:type="spellEnd"/>
+      <w:r>
+        <w:rPr>
+          <w:rFonts w:ascii="Times New Roman" w:hAnsi="Times New Roman" w:cs="Times New Roman"/>
+          <w:sz w:val="24"/>
+          <w:szCs w:val="24"/>
+          <w:lang w:val="es-419"/>
+        </w:rPr>
+        <w:t xml:space="preserve">, o enemigos, se </w:t>
       </w:r>
       <w:r>
         <w:rPr>
@@ -4388,6 +4860,7 @@
         </w:rPr>
         <w:t xml:space="preserve"> una clase llamada </w:t>
       </w:r>
+      <w:proofErr w:type="spellStart"/>
       <w:r>
         <w:rPr>
           <w:rFonts w:ascii="Times New Roman" w:hAnsi="Times New Roman" w:cs="Times New Roman"/>
@@ -4399,6 +4872,7 @@
         </w:rPr>
         <w:t>Enemy</w:t>
       </w:r>
+      <w:proofErr w:type="spellEnd"/>
       <w:r>
         <w:rPr>
           <w:rFonts w:ascii="Times New Roman" w:hAnsi="Times New Roman" w:cs="Times New Roman"/>
@@ -4464,7 +4938,27 @@
           <w:szCs w:val="24"/>
           <w:lang w:val="es-419"/>
         </w:rPr>
-        <w:t xml:space="preserve"> Los bots ejecutan sus poderes en el orden de la pila y lo hacen al momento de obtenerlos.</w:t>
+        <w:t xml:space="preserve"> Los </w:t>
+      </w:r>
+      <w:proofErr w:type="spellStart"/>
+      <w:r>
+        <w:rPr>
+          <w:rFonts w:ascii="Times New Roman" w:hAnsi="Times New Roman" w:cs="Times New Roman"/>
+          <w:sz w:val="24"/>
+          <w:szCs w:val="24"/>
+          <w:lang w:val="es-419"/>
+        </w:rPr>
+        <w:t>bots</w:t>
+      </w:r>
+      <w:proofErr w:type="spellEnd"/>
+      <w:r>
+        <w:rPr>
+          <w:rFonts w:ascii="Times New Roman" w:hAnsi="Times New Roman" w:cs="Times New Roman"/>
+          <w:sz w:val="24"/>
+          <w:szCs w:val="24"/>
+          <w:lang w:val="es-419"/>
+        </w:rPr>
+        <w:t xml:space="preserve"> ejecutan sus poderes en el orden de la pila y lo hacen al momento de obtenerlos.</w:t>
       </w:r>
     </w:p>
     <w:p>
@@ -4509,16 +5003,76 @@
           <w:szCs w:val="24"/>
           <w:lang w:val="es-419"/>
         </w:rPr>
-        <w:t xml:space="preserve"> ninguna de las opciones propuestas ya que existía la opción de elegir otra si así lo deseaba el estudiante. En mi caso se selecciono MonoGame </w:t>
-      </w:r>
-      <w:r>
-        <w:rPr>
-          <w:rFonts w:ascii="Times New Roman" w:hAnsi="Times New Roman" w:cs="Times New Roman"/>
-          <w:sz w:val="24"/>
-          <w:szCs w:val="24"/>
-          <w:lang w:val="es-419"/>
-        </w:rPr>
-        <w:t>por ser un framework para la creación de videojuegos el cual para los requerimientos de este proyecto significaba una menor curva de aprendizaje y mayor simplicidad en el desarrollo, permitiéndome enfocarme en el uso de las estructuras</w:t>
+        <w:t xml:space="preserve"> ninguna de las opciones propuestas ya que existía la opción de elegir otra si así lo deseaba el estudiante. En mi caso se </w:t>
+      </w:r>
+      <w:proofErr w:type="spellStart"/>
+      <w:r>
+        <w:rPr>
+          <w:rFonts w:ascii="Times New Roman" w:hAnsi="Times New Roman" w:cs="Times New Roman"/>
+          <w:sz w:val="24"/>
+          <w:szCs w:val="24"/>
+          <w:lang w:val="es-419"/>
+        </w:rPr>
+        <w:t>selecciono</w:t>
+      </w:r>
+      <w:proofErr w:type="spellEnd"/>
+      <w:r>
+        <w:rPr>
+          <w:rFonts w:ascii="Times New Roman" w:hAnsi="Times New Roman" w:cs="Times New Roman"/>
+          <w:sz w:val="24"/>
+          <w:szCs w:val="24"/>
+          <w:lang w:val="es-419"/>
+        </w:rPr>
+        <w:t xml:space="preserve"> </w:t>
+      </w:r>
+      <w:proofErr w:type="spellStart"/>
+      <w:r>
+        <w:rPr>
+          <w:rFonts w:ascii="Times New Roman" w:hAnsi="Times New Roman" w:cs="Times New Roman"/>
+          <w:sz w:val="24"/>
+          <w:szCs w:val="24"/>
+          <w:lang w:val="es-419"/>
+        </w:rPr>
+        <w:t>MonoGame</w:t>
+      </w:r>
+      <w:proofErr w:type="spellEnd"/>
+      <w:r>
+        <w:rPr>
+          <w:rFonts w:ascii="Times New Roman" w:hAnsi="Times New Roman" w:cs="Times New Roman"/>
+          <w:sz w:val="24"/>
+          <w:szCs w:val="24"/>
+          <w:lang w:val="es-419"/>
+        </w:rPr>
+        <w:t xml:space="preserve"> </w:t>
+      </w:r>
+      <w:r>
+        <w:rPr>
+          <w:rFonts w:ascii="Times New Roman" w:hAnsi="Times New Roman" w:cs="Times New Roman"/>
+          <w:sz w:val="24"/>
+          <w:szCs w:val="24"/>
+          <w:lang w:val="es-419"/>
+        </w:rPr>
+        <w:t xml:space="preserve">por ser un </w:t>
+      </w:r>
+      <w:proofErr w:type="spellStart"/>
+      <w:r>
+        <w:rPr>
+          <w:rFonts w:ascii="Times New Roman" w:hAnsi="Times New Roman" w:cs="Times New Roman"/>
+          <w:sz w:val="24"/>
+          <w:szCs w:val="24"/>
+          <w:lang w:val="es-419"/>
+        </w:rPr>
+        <w:t>framework</w:t>
+      </w:r>
+      <w:proofErr w:type="spellEnd"/>
+      <w:r>
+        <w:rPr>
+          <w:rFonts w:ascii="Times New Roman" w:hAnsi="Times New Roman" w:cs="Times New Roman"/>
+          <w:sz w:val="24"/>
+          <w:szCs w:val="24"/>
+          <w:lang w:val="es-419"/>
+        </w:rPr>
+        <w:t xml:space="preserve"> para la creación de videojuegos el cual para los requerimientos de este proyecto significaba una menor curva de aprendizaje y mayor simplicidad en el desarrollo, permitiéndome enfocarme en el uso de las estructuras</w:t>
       </w:r>
       <w:r>
         <w:rPr>
@@ -4544,14 +5098,25 @@
           <w:lang w:val="es-419"/>
         </w:rPr>
       </w:pPr>
-      <w:r>
-        <w:rPr>
-          <w:rFonts w:ascii="Times New Roman" w:hAnsi="Times New Roman" w:cs="Times New Roman"/>
-          <w:sz w:val="24"/>
-          <w:szCs w:val="24"/>
-          <w:lang w:val="es-419"/>
-        </w:rPr>
-        <w:t>MonoGame cu</w:t>
+      <w:proofErr w:type="spellStart"/>
+      <w:r>
+        <w:rPr>
+          <w:rFonts w:ascii="Times New Roman" w:hAnsi="Times New Roman" w:cs="Times New Roman"/>
+          <w:sz w:val="24"/>
+          <w:szCs w:val="24"/>
+          <w:lang w:val="es-419"/>
+        </w:rPr>
+        <w:t>MonoGame</w:t>
+      </w:r>
+      <w:proofErr w:type="spellEnd"/>
+      <w:r>
+        <w:rPr>
+          <w:rFonts w:ascii="Times New Roman" w:hAnsi="Times New Roman" w:cs="Times New Roman"/>
+          <w:sz w:val="24"/>
+          <w:szCs w:val="24"/>
+          <w:lang w:val="es-419"/>
+        </w:rPr>
+        <w:t xml:space="preserve"> cu</w:t>
       </w:r>
       <w:r>
         <w:rPr>
@@ -4609,7 +5174,47 @@
           <w:szCs w:val="24"/>
           <w:lang w:val="es-419"/>
         </w:rPr>
-        <w:t xml:space="preserve"> para el funcionamiento del juego. El primero se llama Initialize donde el desarrollador debería de instanciar las diferentes entidades que utilizara en el juego. El método LoadContent que es para cargar todo lo relacionado a los elementos visuales que se mostraran en la interfaz</w:t>
+        <w:t xml:space="preserve"> para el funcionamiento del juego. El primero se llama </w:t>
+      </w:r>
+      <w:proofErr w:type="spellStart"/>
+      <w:r>
+        <w:rPr>
+          <w:rFonts w:ascii="Times New Roman" w:hAnsi="Times New Roman" w:cs="Times New Roman"/>
+          <w:sz w:val="24"/>
+          <w:szCs w:val="24"/>
+          <w:lang w:val="es-419"/>
+        </w:rPr>
+        <w:t>Initialize</w:t>
+      </w:r>
+      <w:proofErr w:type="spellEnd"/>
+      <w:r>
+        <w:rPr>
+          <w:rFonts w:ascii="Times New Roman" w:hAnsi="Times New Roman" w:cs="Times New Roman"/>
+          <w:sz w:val="24"/>
+          <w:szCs w:val="24"/>
+          <w:lang w:val="es-419"/>
+        </w:rPr>
+        <w:t xml:space="preserve"> donde el desarrollador debería de instanciar las diferentes entidades que utilizara en el juego. El método </w:t>
+      </w:r>
+      <w:proofErr w:type="spellStart"/>
+      <w:r>
+        <w:rPr>
+          <w:rFonts w:ascii="Times New Roman" w:hAnsi="Times New Roman" w:cs="Times New Roman"/>
+          <w:sz w:val="24"/>
+          <w:szCs w:val="24"/>
+          <w:lang w:val="es-419"/>
+        </w:rPr>
+        <w:t>LoadContent</w:t>
+      </w:r>
+      <w:proofErr w:type="spellEnd"/>
+      <w:r>
+        <w:rPr>
+          <w:rFonts w:ascii="Times New Roman" w:hAnsi="Times New Roman" w:cs="Times New Roman"/>
+          <w:sz w:val="24"/>
+          <w:szCs w:val="24"/>
+          <w:lang w:val="es-419"/>
+        </w:rPr>
+        <w:t xml:space="preserve"> que es para cargar todo lo relacionado a los elementos visuales que se mostraran en la interfaz</w:t>
       </w:r>
       <w:r>
         <w:rPr>
@@ -4627,7 +5232,69 @@
           <w:szCs w:val="24"/>
           <w:lang w:val="es-419"/>
         </w:rPr>
-        <w:t>sonidos y fuentes al proyecto. El método Draw es el encargo de dibujar los distintos elementos en la interfaz, se ejecuta cada frame. Finalmente, se tiene el método Update que se encarga de la lógica del juego, lo recomendado es no agregar ninguna lógica fuera de este método.</w:t>
+        <w:t xml:space="preserve">sonidos y fuentes al proyecto. El método </w:t>
+      </w:r>
+      <w:proofErr w:type="spellStart"/>
+      <w:r>
+        <w:rPr>
+          <w:rFonts w:ascii="Times New Roman" w:hAnsi="Times New Roman" w:cs="Times New Roman"/>
+          <w:sz w:val="24"/>
+          <w:szCs w:val="24"/>
+          <w:lang w:val="es-419"/>
+        </w:rPr>
+        <w:t>Draw</w:t>
+      </w:r>
+      <w:proofErr w:type="spellEnd"/>
+      <w:r>
+        <w:rPr>
+          <w:rFonts w:ascii="Times New Roman" w:hAnsi="Times New Roman" w:cs="Times New Roman"/>
+          <w:sz w:val="24"/>
+          <w:szCs w:val="24"/>
+          <w:lang w:val="es-419"/>
+        </w:rPr>
+        <w:t xml:space="preserve"> es el encargo de dibujar los distintos elementos en la interfaz, se ejecuta cada </w:t>
+      </w:r>
+      <w:proofErr w:type="spellStart"/>
+      <w:proofErr w:type="gramStart"/>
+      <w:r>
+        <w:rPr>
+          <w:rFonts w:ascii="Times New Roman" w:hAnsi="Times New Roman" w:cs="Times New Roman"/>
+          <w:sz w:val="24"/>
+          <w:szCs w:val="24"/>
+          <w:lang w:val="es-419"/>
+        </w:rPr>
+        <w:t>frame</w:t>
+      </w:r>
+      <w:proofErr w:type="spellEnd"/>
+      <w:proofErr w:type="gramEnd"/>
+      <w:r>
+        <w:rPr>
+          <w:rFonts w:ascii="Times New Roman" w:hAnsi="Times New Roman" w:cs="Times New Roman"/>
+          <w:sz w:val="24"/>
+          <w:szCs w:val="24"/>
+          <w:lang w:val="es-419"/>
+        </w:rPr>
+        <w:t xml:space="preserve">. Finalmente, se tiene el método </w:t>
+      </w:r>
+      <w:proofErr w:type="spellStart"/>
+      <w:r>
+        <w:rPr>
+          <w:rFonts w:ascii="Times New Roman" w:hAnsi="Times New Roman" w:cs="Times New Roman"/>
+          <w:sz w:val="24"/>
+          <w:szCs w:val="24"/>
+          <w:lang w:val="es-419"/>
+        </w:rPr>
+        <w:t>Update</w:t>
+      </w:r>
+      <w:proofErr w:type="spellEnd"/>
+      <w:r>
+        <w:rPr>
+          <w:rFonts w:ascii="Times New Roman" w:hAnsi="Times New Roman" w:cs="Times New Roman"/>
+          <w:sz w:val="24"/>
+          <w:szCs w:val="24"/>
+          <w:lang w:val="es-419"/>
+        </w:rPr>
+        <w:t xml:space="preserve"> que se encarga de la lógica del juego, lo recomendado es no agregar ninguna lógica fuera de este método.</w:t>
       </w:r>
     </w:p>
     <w:p>
@@ -4766,6 +5433,7 @@
         </w:rPr>
         <w:t xml:space="preserve"> de la cual heredan las clases </w:t>
       </w:r>
+      <w:proofErr w:type="spellStart"/>
       <w:r>
         <w:rPr>
           <w:rFonts w:ascii="Times New Roman" w:hAnsi="Times New Roman" w:cs="Times New Roman"/>
@@ -4777,6 +5445,7 @@
         </w:rPr>
         <w:t>Item</w:t>
       </w:r>
+      <w:proofErr w:type="spellEnd"/>
       <w:r>
         <w:rPr>
           <w:rFonts w:ascii="Times New Roman" w:hAnsi="Times New Roman" w:cs="Times New Roman"/>
@@ -4806,6 +5475,7 @@
         </w:rPr>
         <w:t xml:space="preserve"> y </w:t>
       </w:r>
+      <w:proofErr w:type="spellStart"/>
       <w:r>
         <w:rPr>
           <w:rFonts w:ascii="Times New Roman" w:hAnsi="Times New Roman" w:cs="Times New Roman"/>
@@ -4817,6 +5487,7 @@
         </w:rPr>
         <w:t>PlayerNode</w:t>
       </w:r>
+      <w:proofErr w:type="spellEnd"/>
       <w:r>
         <w:rPr>
           <w:rFonts w:ascii="Times New Roman" w:hAnsi="Times New Roman" w:cs="Times New Roman"/>
@@ -4826,6 +5497,7 @@
         </w:rPr>
         <w:t xml:space="preserve">. Adicionalmente los ítems y poderes específicos heredan de las clases mencionadas anteriormente para poder usar el mismo método mediante el polimorfismo. El atributo contenido de los nodos en </w:t>
       </w:r>
+      <w:proofErr w:type="spellStart"/>
       <w:r>
         <w:rPr>
           <w:rFonts w:ascii="Times New Roman" w:hAnsi="Times New Roman" w:cs="Times New Roman"/>
@@ -4837,6 +5509,7 @@
         </w:rPr>
         <w:t>MapNode</w:t>
       </w:r>
+      <w:proofErr w:type="spellEnd"/>
       <w:r>
         <w:rPr>
           <w:rFonts w:ascii="Times New Roman" w:hAnsi="Times New Roman" w:cs="Times New Roman"/>
@@ -4936,7 +5609,27 @@
           <w:szCs w:val="24"/>
           <w:lang w:val="es-419"/>
         </w:rPr>
-        <w:t>A continuación se presenta el diseño general de la solución implementada mediante un diagrama de UML.</w:t>
+        <w:t xml:space="preserve">A </w:t>
+      </w:r>
+      <w:proofErr w:type="gramStart"/>
+      <w:r>
+        <w:rPr>
+          <w:rFonts w:ascii="Times New Roman" w:hAnsi="Times New Roman" w:cs="Times New Roman"/>
+          <w:sz w:val="24"/>
+          <w:szCs w:val="24"/>
+          <w:lang w:val="es-419"/>
+        </w:rPr>
+        <w:t>continuación</w:t>
+      </w:r>
+      <w:proofErr w:type="gramEnd"/>
+      <w:r>
+        <w:rPr>
+          <w:rFonts w:ascii="Times New Roman" w:hAnsi="Times New Roman" w:cs="Times New Roman"/>
+          <w:sz w:val="24"/>
+          <w:szCs w:val="24"/>
+          <w:lang w:val="es-419"/>
+        </w:rPr>
+        <w:t xml:space="preserve"> se presenta el diseño general de la solución implementada mediante un diagrama de UML.</w:t>
       </w:r>
     </w:p>
     <w:p>

</xml_diff>